<commit_message>
Update R Lectures Combined Workbook 30SEP2025 with latest RStudio shortcut notes
</commit_message>
<xml_diff>
--- a/Module02-CANM7030-and-CANM7130-R-and-Python-Programming-in-Biomedical-Research/notes/R_Lectures_Combined_Workbook_30SEP2025.docx
+++ b/Module02-CANM7030-and-CANM7130-R-and-Python-Programming-in-Biomedical-Research/notes/R_Lectures_Combined_Workbook_30SEP2025.docx
@@ -43,16 +43,16 @@
         </w:p>
         <w:p>
           <w:pPr>
-            <w:pStyle w:val="TOC2"/>
+            <w:pStyle w:val="TOC1"/>
             <w:tabs>
               <w:tab w:val="right" w:leader="dot" w:pos="8630"/>
             </w:tabs>
             <w:rPr>
               <w:b w:val="0"/>
               <w:bCs w:val="0"/>
+              <w:i w:val="0"/>
+              <w:iCs w:val="0"/>
               <w:noProof/>
-              <w:sz w:val="24"/>
-              <w:szCs w:val="24"/>
               <w:lang w:val="en-GB" w:eastAsia="en-GB"/>
             </w:rPr>
           </w:pPr>
@@ -60,8 +60,6 @@
             <w:rPr>
               <w:b w:val="0"/>
               <w:bCs w:val="0"/>
-              <w:sz w:val="24"/>
-              <w:szCs w:val="24"/>
             </w:rPr>
             <w:fldChar w:fldCharType="begin"/>
           </w:r>
@@ -72,19 +70,33 @@
             <w:rPr>
               <w:b w:val="0"/>
               <w:bCs w:val="0"/>
-              <w:sz w:val="24"/>
-              <w:szCs w:val="24"/>
             </w:rPr>
             <w:fldChar w:fldCharType="separate"/>
           </w:r>
-          <w:hyperlink w:anchor="_Toc210093631" w:history="1">
+          <w:hyperlink w:anchor="_Toc210151711" w:history="1">
             <w:r>
               <w:rPr>
                 <w:rStyle w:val="Hyperlink"/>
                 <w:rFonts w:ascii="Calibri" w:hAnsi="Calibri" w:cs="Calibri"/>
                 <w:noProof/>
               </w:rPr>
-              <w:t>Key Concepts</w:t>
+              <w:t>General RStudio</w:t>
+            </w:r>
+            <w:r>
+              <w:rPr>
+                <w:rStyle w:val="Hyperlink"/>
+                <w:rFonts w:ascii="Calibri" w:hAnsi="Calibri" w:cs="Calibri"/>
+                <w:noProof/>
+              </w:rPr>
+              <w:t xml:space="preserve"> </w:t>
+            </w:r>
+            <w:r>
+              <w:rPr>
+                <w:rStyle w:val="Hyperlink"/>
+                <w:rFonts w:ascii="Calibri" w:hAnsi="Calibri" w:cs="Calibri"/>
+                <w:noProof/>
+              </w:rPr>
+              <w:t>Shortcuts</w:t>
             </w:r>
             <w:r>
               <w:rPr>
@@ -105,7 +117,7 @@
                 <w:noProof/>
                 <w:webHidden/>
               </w:rPr>
-              <w:instrText xml:space="preserve"> PAGEREF _Toc210093631 \h </w:instrText>
+              <w:instrText xml:space="preserve"> PAGEREF _Toc210151711 \h </w:instrText>
             </w:r>
             <w:r>
               <w:rPr>
@@ -151,14 +163,14 @@
               <w:lang w:val="en-GB" w:eastAsia="en-GB"/>
             </w:rPr>
           </w:pPr>
-          <w:hyperlink w:anchor="_Toc210093632" w:history="1">
+          <w:hyperlink w:anchor="_Toc210151712" w:history="1">
             <w:r>
               <w:rPr>
                 <w:rStyle w:val="Hyperlink"/>
                 <w:rFonts w:ascii="Calibri" w:hAnsi="Calibri" w:cs="Calibri"/>
                 <w:noProof/>
               </w:rPr>
-              <w:t>Worked Coding Examples</w:t>
+              <w:t>R Markdown Shortcuts</w:t>
             </w:r>
             <w:r>
               <w:rPr>
@@ -179,7 +191,7 @@
                 <w:noProof/>
                 <w:webHidden/>
               </w:rPr>
-              <w:instrText xml:space="preserve"> PAGEREF _Toc210093632 \h </w:instrText>
+              <w:instrText xml:space="preserve"> PAGEREF _Toc210151712 \h </w:instrText>
             </w:r>
             <w:r>
               <w:rPr>
@@ -225,14 +237,14 @@
               <w:lang w:val="en-GB" w:eastAsia="en-GB"/>
             </w:rPr>
           </w:pPr>
-          <w:hyperlink w:anchor="_Toc210093633" w:history="1">
+          <w:hyperlink w:anchor="_Toc210151713" w:history="1">
             <w:r>
               <w:rPr>
                 <w:rStyle w:val="Hyperlink"/>
                 <w:rFonts w:ascii="Calibri" w:hAnsi="Calibri" w:cs="Calibri"/>
                 <w:noProof/>
               </w:rPr>
-              <w:t>Assignment</w:t>
+              <w:t>Key Concepts</w:t>
             </w:r>
             <w:r>
               <w:rPr>
@@ -253,7 +265,7 @@
                 <w:noProof/>
                 <w:webHidden/>
               </w:rPr>
-              <w:instrText xml:space="preserve"> PAGEREF _Toc210093633 \h </w:instrText>
+              <w:instrText xml:space="preserve"> PAGEREF _Toc210151713 \h </w:instrText>
             </w:r>
             <w:r>
               <w:rPr>
@@ -274,6 +286,80 @@
                 <w:webHidden/>
               </w:rPr>
               <w:t>3</w:t>
+            </w:r>
+            <w:r>
+              <w:rPr>
+                <w:noProof/>
+                <w:webHidden/>
+              </w:rPr>
+              <w:fldChar w:fldCharType="end"/>
+            </w:r>
+          </w:hyperlink>
+        </w:p>
+        <w:p>
+          <w:pPr>
+            <w:pStyle w:val="TOC1"/>
+            <w:tabs>
+              <w:tab w:val="right" w:leader="dot" w:pos="8630"/>
+            </w:tabs>
+            <w:rPr>
+              <w:b w:val="0"/>
+              <w:bCs w:val="0"/>
+              <w:i w:val="0"/>
+              <w:iCs w:val="0"/>
+              <w:noProof/>
+              <w:lang w:val="en-GB" w:eastAsia="en-GB"/>
+            </w:rPr>
+          </w:pPr>
+          <w:hyperlink w:anchor="_Toc210151714" w:history="1">
+            <w:r>
+              <w:rPr>
+                <w:rStyle w:val="Hyperlink"/>
+                <w:rFonts w:ascii="Calibri" w:hAnsi="Calibri" w:cs="Calibri"/>
+                <w:noProof/>
+              </w:rPr>
+              <w:t>Worked Coding Examples</w:t>
+            </w:r>
+            <w:r>
+              <w:rPr>
+                <w:noProof/>
+                <w:webHidden/>
+              </w:rPr>
+              <w:tab/>
+            </w:r>
+            <w:r>
+              <w:rPr>
+                <w:noProof/>
+                <w:webHidden/>
+              </w:rPr>
+              <w:fldChar w:fldCharType="begin"/>
+            </w:r>
+            <w:r>
+              <w:rPr>
+                <w:noProof/>
+                <w:webHidden/>
+              </w:rPr>
+              <w:instrText xml:space="preserve"> PAGEREF _Toc210151714 \h </w:instrText>
+            </w:r>
+            <w:r>
+              <w:rPr>
+                <w:noProof/>
+                <w:webHidden/>
+              </w:rPr>
+            </w:r>
+            <w:r>
+              <w:rPr>
+                <w:noProof/>
+                <w:webHidden/>
+              </w:rPr>
+              <w:fldChar w:fldCharType="separate"/>
+            </w:r>
+            <w:r>
+              <w:rPr>
+                <w:noProof/>
+                <w:webHidden/>
+              </w:rPr>
+              <w:t>4</w:t>
             </w:r>
             <w:r>
               <w:rPr>
@@ -299,14 +385,14 @@
               <w:lang w:val="en-GB" w:eastAsia="en-GB"/>
             </w:rPr>
           </w:pPr>
-          <w:hyperlink w:anchor="_Toc210093634" w:history="1">
+          <w:hyperlink w:anchor="_Toc210151715" w:history="1">
             <w:r>
               <w:rPr>
                 <w:rStyle w:val="Hyperlink"/>
                 <w:rFonts w:ascii="Calibri" w:hAnsi="Calibri" w:cs="Calibri"/>
                 <w:noProof/>
               </w:rPr>
-              <w:t>Vector</w:t>
+              <w:t>Variable</w:t>
             </w:r>
             <w:r>
               <w:rPr>
@@ -327,7 +413,7 @@
                 <w:noProof/>
                 <w:webHidden/>
               </w:rPr>
-              <w:instrText xml:space="preserve"> PAGEREF _Toc210093634 \h </w:instrText>
+              <w:instrText xml:space="preserve"> PAGEREF _Toc210151715 \h </w:instrText>
             </w:r>
             <w:r>
               <w:rPr>
@@ -347,7 +433,7 @@
                 <w:noProof/>
                 <w:webHidden/>
               </w:rPr>
-              <w:t>3</w:t>
+              <w:t>4</w:t>
             </w:r>
             <w:r>
               <w:rPr>
@@ -373,14 +459,14 @@
               <w:lang w:val="en-GB" w:eastAsia="en-GB"/>
             </w:rPr>
           </w:pPr>
-          <w:hyperlink w:anchor="_Toc210093635" w:history="1">
+          <w:hyperlink w:anchor="_Toc210151716" w:history="1">
             <w:r>
               <w:rPr>
                 <w:rStyle w:val="Hyperlink"/>
                 <w:rFonts w:ascii="Calibri" w:hAnsi="Calibri" w:cs="Calibri"/>
                 <w:noProof/>
               </w:rPr>
-              <w:t>Matrix</w:t>
+              <w:t>Vector</w:t>
             </w:r>
             <w:r>
               <w:rPr>
@@ -401,7 +487,7 @@
                 <w:noProof/>
                 <w:webHidden/>
               </w:rPr>
-              <w:instrText xml:space="preserve"> PAGEREF _Toc210093635 \h </w:instrText>
+              <w:instrText xml:space="preserve"> PAGEREF _Toc210151716 \h </w:instrText>
             </w:r>
             <w:r>
               <w:rPr>
@@ -421,7 +507,7 @@
                 <w:noProof/>
                 <w:webHidden/>
               </w:rPr>
-              <w:t>3</w:t>
+              <w:t>4</w:t>
             </w:r>
             <w:r>
               <w:rPr>
@@ -447,13 +533,87 @@
               <w:lang w:val="en-GB" w:eastAsia="en-GB"/>
             </w:rPr>
           </w:pPr>
-          <w:hyperlink w:anchor="_Toc210093636" w:history="1">
+          <w:hyperlink w:anchor="_Toc210151717" w:history="1">
             <w:r>
               <w:rPr>
                 <w:rStyle w:val="Hyperlink"/>
                 <w:rFonts w:ascii="Calibri" w:hAnsi="Calibri" w:cs="Calibri"/>
                 <w:noProof/>
               </w:rPr>
+              <w:t>Matrix</w:t>
+            </w:r>
+            <w:r>
+              <w:rPr>
+                <w:noProof/>
+                <w:webHidden/>
+              </w:rPr>
+              <w:tab/>
+            </w:r>
+            <w:r>
+              <w:rPr>
+                <w:noProof/>
+                <w:webHidden/>
+              </w:rPr>
+              <w:fldChar w:fldCharType="begin"/>
+            </w:r>
+            <w:r>
+              <w:rPr>
+                <w:noProof/>
+                <w:webHidden/>
+              </w:rPr>
+              <w:instrText xml:space="preserve"> PAGEREF _Toc210151717 \h </w:instrText>
+            </w:r>
+            <w:r>
+              <w:rPr>
+                <w:noProof/>
+                <w:webHidden/>
+              </w:rPr>
+            </w:r>
+            <w:r>
+              <w:rPr>
+                <w:noProof/>
+                <w:webHidden/>
+              </w:rPr>
+              <w:fldChar w:fldCharType="separate"/>
+            </w:r>
+            <w:r>
+              <w:rPr>
+                <w:noProof/>
+                <w:webHidden/>
+              </w:rPr>
+              <w:t>4</w:t>
+            </w:r>
+            <w:r>
+              <w:rPr>
+                <w:noProof/>
+                <w:webHidden/>
+              </w:rPr>
+              <w:fldChar w:fldCharType="end"/>
+            </w:r>
+          </w:hyperlink>
+        </w:p>
+        <w:p>
+          <w:pPr>
+            <w:pStyle w:val="TOC2"/>
+            <w:tabs>
+              <w:tab w:val="right" w:leader="dot" w:pos="8630"/>
+            </w:tabs>
+            <w:rPr>
+              <w:b w:val="0"/>
+              <w:bCs w:val="0"/>
+              <w:noProof/>
+              <w:sz w:val="24"/>
+              <w:szCs w:val="24"/>
+              <w:lang w:val="en-GB" w:eastAsia="en-GB"/>
+            </w:rPr>
+          </w:pPr>
+          <w:hyperlink w:anchor="_Toc210151718" w:history="1">
+            <w:r>
+              <w:rPr>
+                <w:rStyle w:val="Hyperlink"/>
+                <w:rFonts w:ascii="Calibri" w:hAnsi="Calibri" w:cs="Calibri"/>
+                <w:noProof/>
+              </w:rPr>
               <w:t>Dataframe</w:t>
             </w:r>
             <w:r>
@@ -475,7 +635,7 @@
                 <w:noProof/>
                 <w:webHidden/>
               </w:rPr>
-              <w:instrText xml:space="preserve"> PAGEREF _Toc210093636 \h </w:instrText>
+              <w:instrText xml:space="preserve"> PAGEREF _Toc210151718 \h </w:instrText>
             </w:r>
             <w:r>
               <w:rPr>
@@ -521,7 +681,7 @@
               <w:lang w:val="en-GB" w:eastAsia="en-GB"/>
             </w:rPr>
           </w:pPr>
-          <w:hyperlink w:anchor="_Toc210093637" w:history="1">
+          <w:hyperlink w:anchor="_Toc210151719" w:history="1">
             <w:r>
               <w:rPr>
                 <w:rStyle w:val="Hyperlink"/>
@@ -549,7 +709,7 @@
                 <w:noProof/>
                 <w:webHidden/>
               </w:rPr>
-              <w:instrText xml:space="preserve"> PAGEREF _Toc210093637 \h </w:instrText>
+              <w:instrText xml:space="preserve"> PAGEREF _Toc210151719 \h </w:instrText>
             </w:r>
             <w:r>
               <w:rPr>
@@ -569,7 +729,7 @@
                 <w:noProof/>
                 <w:webHidden/>
               </w:rPr>
-              <w:t>5</w:t>
+              <w:t>6</w:t>
             </w:r>
             <w:r>
               <w:rPr>
@@ -595,7 +755,7 @@
               <w:lang w:val="en-GB" w:eastAsia="en-GB"/>
             </w:rPr>
           </w:pPr>
-          <w:hyperlink w:anchor="_Toc210093638" w:history="1">
+          <w:hyperlink w:anchor="_Toc210151720" w:history="1">
             <w:r>
               <w:rPr>
                 <w:rStyle w:val="Hyperlink"/>
@@ -623,7 +783,7 @@
                 <w:noProof/>
                 <w:webHidden/>
               </w:rPr>
-              <w:instrText xml:space="preserve"> PAGEREF _Toc210093638 \h </w:instrText>
+              <w:instrText xml:space="preserve"> PAGEREF _Toc210151720 \h </w:instrText>
             </w:r>
             <w:r>
               <w:rPr>
@@ -643,7 +803,7 @@
                 <w:noProof/>
                 <w:webHidden/>
               </w:rPr>
-              <w:t>6</w:t>
+              <w:t>7</w:t>
             </w:r>
             <w:r>
               <w:rPr>
@@ -669,7 +829,7 @@
               <w:lang w:val="en-GB" w:eastAsia="en-GB"/>
             </w:rPr>
           </w:pPr>
-          <w:hyperlink w:anchor="_Toc210093639" w:history="1">
+          <w:hyperlink w:anchor="_Toc210151721" w:history="1">
             <w:r>
               <w:rPr>
                 <w:rStyle w:val="Hyperlink"/>
@@ -697,7 +857,7 @@
                 <w:noProof/>
                 <w:webHidden/>
               </w:rPr>
-              <w:instrText xml:space="preserve"> PAGEREF _Toc210093639 \h </w:instrText>
+              <w:instrText xml:space="preserve"> PAGEREF _Toc210151721 \h </w:instrText>
             </w:r>
             <w:r>
               <w:rPr>
@@ -717,7 +877,7 @@
                 <w:noProof/>
                 <w:webHidden/>
               </w:rPr>
-              <w:t>6</w:t>
+              <w:t>7</w:t>
             </w:r>
             <w:r>
               <w:rPr>
@@ -743,7 +903,7 @@
               <w:lang w:val="en-GB" w:eastAsia="en-GB"/>
             </w:rPr>
           </w:pPr>
-          <w:hyperlink w:anchor="_Toc210093640" w:history="1">
+          <w:hyperlink w:anchor="_Toc210151722" w:history="1">
             <w:r>
               <w:rPr>
                 <w:rStyle w:val="Hyperlink"/>
@@ -771,7 +931,7 @@
                 <w:noProof/>
                 <w:webHidden/>
               </w:rPr>
-              <w:instrText xml:space="preserve"> PAGEREF _Toc210093640 \h </w:instrText>
+              <w:instrText xml:space="preserve"> PAGEREF _Toc210151722 \h </w:instrText>
             </w:r>
             <w:r>
               <w:rPr>
@@ -791,7 +951,7 @@
                 <w:noProof/>
                 <w:webHidden/>
               </w:rPr>
-              <w:t>6</w:t>
+              <w:t>7</w:t>
             </w:r>
             <w:r>
               <w:rPr>
@@ -817,7 +977,7 @@
               <w:lang w:val="en-GB" w:eastAsia="en-GB"/>
             </w:rPr>
           </w:pPr>
-          <w:hyperlink w:anchor="_Toc210093641" w:history="1">
+          <w:hyperlink w:anchor="_Toc210151723" w:history="1">
             <w:r>
               <w:rPr>
                 <w:rStyle w:val="Hyperlink"/>
@@ -845,7 +1005,7 @@
                 <w:noProof/>
                 <w:webHidden/>
               </w:rPr>
-              <w:instrText xml:space="preserve"> PAGEREF _Toc210093641 \h </w:instrText>
+              <w:instrText xml:space="preserve"> PAGEREF _Toc210151723 \h </w:instrText>
             </w:r>
             <w:r>
               <w:rPr>
@@ -865,7 +1025,7 @@
                 <w:noProof/>
                 <w:webHidden/>
               </w:rPr>
-              <w:t>6</w:t>
+              <w:t>7</w:t>
             </w:r>
             <w:r>
               <w:rPr>
@@ -891,7 +1051,7 @@
               <w:lang w:val="en-GB" w:eastAsia="en-GB"/>
             </w:rPr>
           </w:pPr>
-          <w:hyperlink w:anchor="_Toc210093642" w:history="1">
+          <w:hyperlink w:anchor="_Toc210151724" w:history="1">
             <w:r>
               <w:rPr>
                 <w:rStyle w:val="Hyperlink"/>
@@ -919,7 +1079,7 @@
                 <w:noProof/>
                 <w:webHidden/>
               </w:rPr>
-              <w:instrText xml:space="preserve"> PAGEREF _Toc210093642 \h </w:instrText>
+              <w:instrText xml:space="preserve"> PAGEREF _Toc210151724 \h </w:instrText>
             </w:r>
             <w:r>
               <w:rPr>
@@ -939,7 +1099,7 @@
                 <w:noProof/>
                 <w:webHidden/>
               </w:rPr>
-              <w:t>7</w:t>
+              <w:t>8</w:t>
             </w:r>
             <w:r>
               <w:rPr>
@@ -965,7 +1125,7 @@
               <w:lang w:val="en-GB" w:eastAsia="en-GB"/>
             </w:rPr>
           </w:pPr>
-          <w:hyperlink w:anchor="_Toc210093643" w:history="1">
+          <w:hyperlink w:anchor="_Toc210151725" w:history="1">
             <w:r>
               <w:rPr>
                 <w:rStyle w:val="Hyperlink"/>
@@ -993,7 +1153,7 @@
                 <w:noProof/>
                 <w:webHidden/>
               </w:rPr>
-              <w:instrText xml:space="preserve"> PAGEREF _Toc210093643 \h </w:instrText>
+              <w:instrText xml:space="preserve"> PAGEREF _Toc210151725 \h </w:instrText>
             </w:r>
             <w:r>
               <w:rPr>
@@ -1013,7 +1173,7 @@
                 <w:noProof/>
                 <w:webHidden/>
               </w:rPr>
-              <w:t>7</w:t>
+              <w:t>8</w:t>
             </w:r>
             <w:r>
               <w:rPr>
@@ -1039,7 +1199,7 @@
               <w:lang w:val="en-GB" w:eastAsia="en-GB"/>
             </w:rPr>
           </w:pPr>
-          <w:hyperlink w:anchor="_Toc210093644" w:history="1">
+          <w:hyperlink w:anchor="_Toc210151726" w:history="1">
             <w:r>
               <w:rPr>
                 <w:rStyle w:val="Hyperlink"/>
@@ -1067,7 +1227,7 @@
                 <w:noProof/>
                 <w:webHidden/>
               </w:rPr>
-              <w:instrText xml:space="preserve"> PAGEREF _Toc210093644 \h </w:instrText>
+              <w:instrText xml:space="preserve"> PAGEREF _Toc210151726 \h </w:instrText>
             </w:r>
             <w:r>
               <w:rPr>
@@ -1087,7 +1247,7 @@
                 <w:noProof/>
                 <w:webHidden/>
               </w:rPr>
-              <w:t>7</w:t>
+              <w:t>8</w:t>
             </w:r>
             <w:r>
               <w:rPr>
@@ -1113,7 +1273,7 @@
               <w:lang w:val="en-GB" w:eastAsia="en-GB"/>
             </w:rPr>
           </w:pPr>
-          <w:hyperlink w:anchor="_Toc210093645" w:history="1">
+          <w:hyperlink w:anchor="_Toc210151727" w:history="1">
             <w:r>
               <w:rPr>
                 <w:rStyle w:val="Hyperlink"/>
@@ -1141,7 +1301,7 @@
                 <w:noProof/>
                 <w:webHidden/>
               </w:rPr>
-              <w:instrText xml:space="preserve"> PAGEREF _Toc210093645 \h </w:instrText>
+              <w:instrText xml:space="preserve"> PAGEREF _Toc210151727 \h </w:instrText>
             </w:r>
             <w:r>
               <w:rPr>
@@ -1161,7 +1321,7 @@
                 <w:noProof/>
                 <w:webHidden/>
               </w:rPr>
-              <w:t>8</w:t>
+              <w:t>9</w:t>
             </w:r>
             <w:r>
               <w:rPr>
@@ -1187,7 +1347,7 @@
               <w:lang w:val="en-GB" w:eastAsia="en-GB"/>
             </w:rPr>
           </w:pPr>
-          <w:hyperlink w:anchor="_Toc210093646" w:history="1">
+          <w:hyperlink w:anchor="_Toc210151728" w:history="1">
             <w:r>
               <w:rPr>
                 <w:rStyle w:val="Hyperlink"/>
@@ -1215,7 +1375,7 @@
                 <w:noProof/>
                 <w:webHidden/>
               </w:rPr>
-              <w:instrText xml:space="preserve"> PAGEREF _Toc210093646 \h </w:instrText>
+              <w:instrText xml:space="preserve"> PAGEREF _Toc210151728 \h </w:instrText>
             </w:r>
             <w:r>
               <w:rPr>
@@ -1235,7 +1395,7 @@
                 <w:noProof/>
                 <w:webHidden/>
               </w:rPr>
-              <w:t>9</w:t>
+              <w:t>10</w:t>
             </w:r>
             <w:r>
               <w:rPr>
@@ -1261,11 +1421,12 @@
               <w:lang w:val="en-GB" w:eastAsia="en-GB"/>
             </w:rPr>
           </w:pPr>
-          <w:hyperlink w:anchor="_Toc210093647" w:history="1">
+          <w:hyperlink w:anchor="_Toc210151729" w:history="1">
             <w:r>
               <w:rPr>
                 <w:rStyle w:val="Hyperlink"/>
                 <w:noProof/>
+                <w:highlight w:val="yellow"/>
               </w:rPr>
               <w:t>String manipulation functions:</w:t>
             </w:r>
@@ -1288,7 +1449,7 @@
                 <w:noProof/>
                 <w:webHidden/>
               </w:rPr>
-              <w:instrText xml:space="preserve"> PAGEREF _Toc210093647 \h </w:instrText>
+              <w:instrText xml:space="preserve"> PAGEREF _Toc210151729 \h </w:instrText>
             </w:r>
             <w:r>
               <w:rPr>
@@ -1308,7 +1469,7 @@
                 <w:noProof/>
                 <w:webHidden/>
               </w:rPr>
-              <w:t>9</w:t>
+              <w:t>10</w:t>
             </w:r>
             <w:r>
               <w:rPr>
@@ -1332,7 +1493,7 @@
               <w:lang w:val="en-GB" w:eastAsia="en-GB"/>
             </w:rPr>
           </w:pPr>
-          <w:hyperlink w:anchor="_Toc210093648" w:history="1">
+          <w:hyperlink w:anchor="_Toc210151730" w:history="1">
             <w:r>
               <w:rPr>
                 <w:rStyle w:val="Hyperlink"/>
@@ -1360,7 +1521,7 @@
                 <w:noProof/>
                 <w:webHidden/>
               </w:rPr>
-              <w:instrText xml:space="preserve"> PAGEREF _Toc210093648 \h </w:instrText>
+              <w:instrText xml:space="preserve"> PAGEREF _Toc210151730 \h </w:instrText>
             </w:r>
             <w:r>
               <w:rPr>
@@ -1380,7 +1541,7 @@
                 <w:noProof/>
                 <w:webHidden/>
               </w:rPr>
-              <w:t>9</w:t>
+              <w:t>10</w:t>
             </w:r>
             <w:r>
               <w:rPr>
@@ -1404,7 +1565,7 @@
               <w:lang w:val="en-GB" w:eastAsia="en-GB"/>
             </w:rPr>
           </w:pPr>
-          <w:hyperlink w:anchor="_Toc210093649" w:history="1">
+          <w:hyperlink w:anchor="_Toc210151731" w:history="1">
             <w:r>
               <w:rPr>
                 <w:rStyle w:val="Hyperlink"/>
@@ -1433,7 +1594,7 @@
                 <w:noProof/>
                 <w:webHidden/>
               </w:rPr>
-              <w:instrText xml:space="preserve"> PAGEREF _Toc210093649 \h </w:instrText>
+              <w:instrText xml:space="preserve"> PAGEREF _Toc210151731 \h </w:instrText>
             </w:r>
             <w:r>
               <w:rPr>
@@ -1453,7 +1614,7 @@
                 <w:noProof/>
                 <w:webHidden/>
               </w:rPr>
-              <w:t>9</w:t>
+              <w:t>10</w:t>
             </w:r>
             <w:r>
               <w:rPr>
@@ -1477,7 +1638,7 @@
               <w:lang w:val="en-GB" w:eastAsia="en-GB"/>
             </w:rPr>
           </w:pPr>
-          <w:hyperlink w:anchor="_Toc210093650" w:history="1">
+          <w:hyperlink w:anchor="_Toc210151732" w:history="1">
             <w:r>
               <w:rPr>
                 <w:rStyle w:val="Hyperlink"/>
@@ -1506,7 +1667,7 @@
                 <w:noProof/>
                 <w:webHidden/>
               </w:rPr>
-              <w:instrText xml:space="preserve"> PAGEREF _Toc210093650 \h </w:instrText>
+              <w:instrText xml:space="preserve"> PAGEREF _Toc210151732 \h </w:instrText>
             </w:r>
             <w:r>
               <w:rPr>
@@ -1526,7 +1687,7 @@
                 <w:noProof/>
                 <w:webHidden/>
               </w:rPr>
-              <w:t>9</w:t>
+              <w:t>10</w:t>
             </w:r>
             <w:r>
               <w:rPr>
@@ -1550,7 +1711,7 @@
               <w:lang w:val="en-GB" w:eastAsia="en-GB"/>
             </w:rPr>
           </w:pPr>
-          <w:hyperlink w:anchor="_Toc210093651" w:history="1">
+          <w:hyperlink w:anchor="_Toc210151733" w:history="1">
             <w:r>
               <w:rPr>
                 <w:rStyle w:val="Hyperlink"/>
@@ -1578,7 +1739,7 @@
                 <w:noProof/>
                 <w:webHidden/>
               </w:rPr>
-              <w:instrText xml:space="preserve"> PAGEREF _Toc210093651 \h </w:instrText>
+              <w:instrText xml:space="preserve"> PAGEREF _Toc210151733 \h </w:instrText>
             </w:r>
             <w:r>
               <w:rPr>
@@ -1598,7 +1759,7 @@
                 <w:noProof/>
                 <w:webHidden/>
               </w:rPr>
-              <w:t>9</w:t>
+              <w:t>10</w:t>
             </w:r>
             <w:r>
               <w:rPr>
@@ -1624,12 +1785,13 @@
               <w:lang w:val="en-GB" w:eastAsia="en-GB"/>
             </w:rPr>
           </w:pPr>
-          <w:hyperlink w:anchor="_Toc210093652" w:history="1">
+          <w:hyperlink w:anchor="_Toc210151734" w:history="1">
             <w:r>
               <w:rPr>
                 <w:rStyle w:val="Hyperlink"/>
                 <w:rFonts w:ascii="Calibri" w:hAnsi="Calibri" w:cs="Calibri"/>
                 <w:noProof/>
+                <w:highlight w:val="yellow"/>
               </w:rPr>
               <w:t>Anchors</w:t>
             </w:r>
@@ -1652,7 +1814,7 @@
                 <w:noProof/>
                 <w:webHidden/>
               </w:rPr>
-              <w:instrText xml:space="preserve"> PAGEREF _Toc210093652 \h </w:instrText>
+              <w:instrText xml:space="preserve"> PAGEREF _Toc210151734 \h </w:instrText>
             </w:r>
             <w:r>
               <w:rPr>
@@ -1672,7 +1834,7 @@
                 <w:noProof/>
                 <w:webHidden/>
               </w:rPr>
-              <w:t>9</w:t>
+              <w:t>10</w:t>
             </w:r>
             <w:r>
               <w:rPr>
@@ -1698,12 +1860,13 @@
               <w:lang w:val="en-GB" w:eastAsia="en-GB"/>
             </w:rPr>
           </w:pPr>
-          <w:hyperlink w:anchor="_Toc210093653" w:history="1">
+          <w:hyperlink w:anchor="_Toc210151735" w:history="1">
             <w:r>
               <w:rPr>
                 <w:rStyle w:val="Hyperlink"/>
                 <w:rFonts w:ascii="Calibri" w:hAnsi="Calibri" w:cs="Calibri"/>
                 <w:noProof/>
+                <w:highlight w:val="yellow"/>
               </w:rPr>
               <w:t>Wildcards</w:t>
             </w:r>
@@ -1726,7 +1889,7 @@
                 <w:noProof/>
                 <w:webHidden/>
               </w:rPr>
-              <w:instrText xml:space="preserve"> PAGEREF _Toc210093653 \h </w:instrText>
+              <w:instrText xml:space="preserve"> PAGEREF _Toc210151735 \h </w:instrText>
             </w:r>
             <w:r>
               <w:rPr>
@@ -1746,7 +1909,7 @@
                 <w:noProof/>
                 <w:webHidden/>
               </w:rPr>
-              <w:t>9</w:t>
+              <w:t>10</w:t>
             </w:r>
             <w:r>
               <w:rPr>
@@ -1772,7 +1935,7 @@
               <w:lang w:val="en-GB" w:eastAsia="en-GB"/>
             </w:rPr>
           </w:pPr>
-          <w:hyperlink w:anchor="_Toc210093654" w:history="1">
+          <w:hyperlink w:anchor="_Toc210151736" w:history="1">
             <w:r>
               <w:rPr>
                 <w:rStyle w:val="Hyperlink"/>
@@ -1800,7 +1963,7 @@
                 <w:noProof/>
                 <w:webHidden/>
               </w:rPr>
-              <w:instrText xml:space="preserve"> PAGEREF _Toc210093654 \h </w:instrText>
+              <w:instrText xml:space="preserve"> PAGEREF _Toc210151736 \h </w:instrText>
             </w:r>
             <w:r>
               <w:rPr>
@@ -1820,7 +1983,7 @@
                 <w:noProof/>
                 <w:webHidden/>
               </w:rPr>
-              <w:t>10</w:t>
+              <w:t>11</w:t>
             </w:r>
             <w:r>
               <w:rPr>
@@ -1846,7 +2009,7 @@
               <w:lang w:val="en-GB" w:eastAsia="en-GB"/>
             </w:rPr>
           </w:pPr>
-          <w:hyperlink w:anchor="_Toc210093655" w:history="1">
+          <w:hyperlink w:anchor="_Toc210151737" w:history="1">
             <w:r>
               <w:rPr>
                 <w:rStyle w:val="Hyperlink"/>
@@ -1874,7 +2037,7 @@
                 <w:noProof/>
                 <w:webHidden/>
               </w:rPr>
-              <w:instrText xml:space="preserve"> PAGEREF _Toc210093655 \h </w:instrText>
+              <w:instrText xml:space="preserve"> PAGEREF _Toc210151737 \h </w:instrText>
             </w:r>
             <w:r>
               <w:rPr>
@@ -1894,7 +2057,7 @@
                 <w:noProof/>
                 <w:webHidden/>
               </w:rPr>
-              <w:t>10</w:t>
+              <w:t>11</w:t>
             </w:r>
             <w:r>
               <w:rPr>
@@ -1920,7 +2083,7 @@
               <w:lang w:val="en-GB" w:eastAsia="en-GB"/>
             </w:rPr>
           </w:pPr>
-          <w:hyperlink w:anchor="_Toc210093656" w:history="1">
+          <w:hyperlink w:anchor="_Toc210151738" w:history="1">
             <w:r>
               <w:rPr>
                 <w:rStyle w:val="Hyperlink"/>
@@ -1948,7 +2111,7 @@
                 <w:noProof/>
                 <w:webHidden/>
               </w:rPr>
-              <w:instrText xml:space="preserve"> PAGEREF _Toc210093656 \h </w:instrText>
+              <w:instrText xml:space="preserve"> PAGEREF _Toc210151738 \h </w:instrText>
             </w:r>
             <w:r>
               <w:rPr>
@@ -1968,7 +2131,7 @@
                 <w:noProof/>
                 <w:webHidden/>
               </w:rPr>
-              <w:t>10</w:t>
+              <w:t>11</w:t>
             </w:r>
             <w:r>
               <w:rPr>
@@ -1994,7 +2157,7 @@
               <w:lang w:val="en-GB" w:eastAsia="en-GB"/>
             </w:rPr>
           </w:pPr>
-          <w:hyperlink w:anchor="_Toc210093657" w:history="1">
+          <w:hyperlink w:anchor="_Toc210151739" w:history="1">
             <w:r>
               <w:rPr>
                 <w:rStyle w:val="Hyperlink"/>
@@ -2022,7 +2185,7 @@
                 <w:noProof/>
                 <w:webHidden/>
               </w:rPr>
-              <w:instrText xml:space="preserve"> PAGEREF _Toc210093657 \h </w:instrText>
+              <w:instrText xml:space="preserve"> PAGEREF _Toc210151739 \h </w:instrText>
             </w:r>
             <w:r>
               <w:rPr>
@@ -2042,7 +2205,7 @@
                 <w:noProof/>
                 <w:webHidden/>
               </w:rPr>
-              <w:t>11</w:t>
+              <w:t>12</w:t>
             </w:r>
             <w:r>
               <w:rPr>
@@ -2068,7 +2231,7 @@
               <w:lang w:val="en-GB" w:eastAsia="en-GB"/>
             </w:rPr>
           </w:pPr>
-          <w:hyperlink w:anchor="_Toc210093658" w:history="1">
+          <w:hyperlink w:anchor="_Toc210151740" w:history="1">
             <w:r>
               <w:rPr>
                 <w:rStyle w:val="Hyperlink"/>
@@ -2096,7 +2259,7 @@
                 <w:noProof/>
                 <w:webHidden/>
               </w:rPr>
-              <w:instrText xml:space="preserve"> PAGEREF _Toc210093658 \h </w:instrText>
+              <w:instrText xml:space="preserve"> PAGEREF _Toc210151740 \h </w:instrText>
             </w:r>
             <w:r>
               <w:rPr>
@@ -2116,7 +2279,7 @@
                 <w:noProof/>
                 <w:webHidden/>
               </w:rPr>
-              <w:t>11</w:t>
+              <w:t>12</w:t>
             </w:r>
             <w:r>
               <w:rPr>
@@ -2142,7 +2305,7 @@
               <w:lang w:val="en-GB" w:eastAsia="en-GB"/>
             </w:rPr>
           </w:pPr>
-          <w:hyperlink w:anchor="_Toc210093659" w:history="1">
+          <w:hyperlink w:anchor="_Toc210151741" w:history="1">
             <w:r>
               <w:rPr>
                 <w:rStyle w:val="Hyperlink"/>
@@ -2171,7 +2334,7 @@
                 <w:noProof/>
                 <w:webHidden/>
               </w:rPr>
-              <w:instrText xml:space="preserve"> PAGEREF _Toc210093659 \h </w:instrText>
+              <w:instrText xml:space="preserve"> PAGEREF _Toc210151741 \h </w:instrText>
             </w:r>
             <w:r>
               <w:rPr>
@@ -2191,7 +2354,7 @@
                 <w:noProof/>
                 <w:webHidden/>
               </w:rPr>
-              <w:t>11</w:t>
+              <w:t>12</w:t>
             </w:r>
             <w:r>
               <w:rPr>
@@ -2217,7 +2380,7 @@
               <w:lang w:val="en-GB" w:eastAsia="en-GB"/>
             </w:rPr>
           </w:pPr>
-          <w:hyperlink w:anchor="_Toc210093660" w:history="1">
+          <w:hyperlink w:anchor="_Toc210151742" w:history="1">
             <w:r>
               <w:rPr>
                 <w:rStyle w:val="Hyperlink"/>
@@ -2245,7 +2408,7 @@
                 <w:noProof/>
                 <w:webHidden/>
               </w:rPr>
-              <w:instrText xml:space="preserve"> PAGEREF _Toc210093660 \h </w:instrText>
+              <w:instrText xml:space="preserve"> PAGEREF _Toc210151742 \h </w:instrText>
             </w:r>
             <w:r>
               <w:rPr>
@@ -2265,7 +2428,7 @@
                 <w:noProof/>
                 <w:webHidden/>
               </w:rPr>
-              <w:t>12</w:t>
+              <w:t>13</w:t>
             </w:r>
             <w:r>
               <w:rPr>
@@ -2291,7 +2454,7 @@
               <w:lang w:val="en-GB" w:eastAsia="en-GB"/>
             </w:rPr>
           </w:pPr>
-          <w:hyperlink w:anchor="_Toc210093661" w:history="1">
+          <w:hyperlink w:anchor="_Toc210151743" w:history="1">
             <w:r>
               <w:rPr>
                 <w:rStyle w:val="Hyperlink"/>
@@ -2319,7 +2482,7 @@
                 <w:noProof/>
                 <w:webHidden/>
               </w:rPr>
-              <w:instrText xml:space="preserve"> PAGEREF _Toc210093661 \h </w:instrText>
+              <w:instrText xml:space="preserve"> PAGEREF _Toc210151743 \h </w:instrText>
             </w:r>
             <w:r>
               <w:rPr>
@@ -2339,7 +2502,7 @@
                 <w:noProof/>
                 <w:webHidden/>
               </w:rPr>
-              <w:t>12</w:t>
+              <w:t>13</w:t>
             </w:r>
             <w:r>
               <w:rPr>
@@ -2365,7 +2528,7 @@
               <w:lang w:val="en-GB" w:eastAsia="en-GB"/>
             </w:rPr>
           </w:pPr>
-          <w:hyperlink w:anchor="_Toc210093662" w:history="1">
+          <w:hyperlink w:anchor="_Toc210151744" w:history="1">
             <w:r>
               <w:rPr>
                 <w:rStyle w:val="Hyperlink"/>
@@ -2393,7 +2556,7 @@
                 <w:noProof/>
                 <w:webHidden/>
               </w:rPr>
-              <w:instrText xml:space="preserve"> PAGEREF _Toc210093662 \h </w:instrText>
+              <w:instrText xml:space="preserve"> PAGEREF _Toc210151744 \h </w:instrText>
             </w:r>
             <w:r>
               <w:rPr>
@@ -2413,7 +2576,7 @@
                 <w:noProof/>
                 <w:webHidden/>
               </w:rPr>
-              <w:t>12</w:t>
+              <w:t>13</w:t>
             </w:r>
             <w:r>
               <w:rPr>
@@ -2439,7 +2602,7 @@
               <w:lang w:val="en-GB" w:eastAsia="en-GB"/>
             </w:rPr>
           </w:pPr>
-          <w:hyperlink w:anchor="_Toc210093663" w:history="1">
+          <w:hyperlink w:anchor="_Toc210151745" w:history="1">
             <w:r>
               <w:rPr>
                 <w:rStyle w:val="Hyperlink"/>
@@ -2467,7 +2630,7 @@
                 <w:noProof/>
                 <w:webHidden/>
               </w:rPr>
-              <w:instrText xml:space="preserve"> PAGEREF _Toc210093663 \h </w:instrText>
+              <w:instrText xml:space="preserve"> PAGEREF _Toc210151745 \h </w:instrText>
             </w:r>
             <w:r>
               <w:rPr>
@@ -2487,7 +2650,7 @@
                 <w:noProof/>
                 <w:webHidden/>
               </w:rPr>
-              <w:t>12</w:t>
+              <w:t>13</w:t>
             </w:r>
             <w:r>
               <w:rPr>
@@ -2513,7 +2676,7 @@
               <w:lang w:val="en-GB" w:eastAsia="en-GB"/>
             </w:rPr>
           </w:pPr>
-          <w:hyperlink w:anchor="_Toc210093664" w:history="1">
+          <w:hyperlink w:anchor="_Toc210151746" w:history="1">
             <w:r>
               <w:rPr>
                 <w:rStyle w:val="Hyperlink"/>
@@ -2541,7 +2704,7 @@
                 <w:noProof/>
                 <w:webHidden/>
               </w:rPr>
-              <w:instrText xml:space="preserve"> PAGEREF _Toc210093664 \h </w:instrText>
+              <w:instrText xml:space="preserve"> PAGEREF _Toc210151746 \h </w:instrText>
             </w:r>
             <w:r>
               <w:rPr>
@@ -2561,7 +2724,7 @@
                 <w:noProof/>
                 <w:webHidden/>
               </w:rPr>
-              <w:t>12</w:t>
+              <w:t>13</w:t>
             </w:r>
             <w:r>
               <w:rPr>
@@ -2587,7 +2750,7 @@
               <w:lang w:val="en-GB" w:eastAsia="en-GB"/>
             </w:rPr>
           </w:pPr>
-          <w:hyperlink w:anchor="_Toc210093665" w:history="1">
+          <w:hyperlink w:anchor="_Toc210151747" w:history="1">
             <w:r>
               <w:rPr>
                 <w:rStyle w:val="Hyperlink"/>
@@ -2615,7 +2778,7 @@
                 <w:noProof/>
                 <w:webHidden/>
               </w:rPr>
-              <w:instrText xml:space="preserve"> PAGEREF _Toc210093665 \h </w:instrText>
+              <w:instrText xml:space="preserve"> PAGEREF _Toc210151747 \h </w:instrText>
             </w:r>
             <w:r>
               <w:rPr>
@@ -2635,7 +2798,7 @@
                 <w:noProof/>
                 <w:webHidden/>
               </w:rPr>
-              <w:t>12</w:t>
+              <w:t>13</w:t>
             </w:r>
             <w:r>
               <w:rPr>
@@ -2661,7 +2824,7 @@
               <w:lang w:val="en-GB" w:eastAsia="en-GB"/>
             </w:rPr>
           </w:pPr>
-          <w:hyperlink w:anchor="_Toc210093666" w:history="1">
+          <w:hyperlink w:anchor="_Toc210151748" w:history="1">
             <w:r>
               <w:rPr>
                 <w:rStyle w:val="Hyperlink"/>
@@ -2688,7 +2851,7 @@
                 <w:noProof/>
                 <w:webHidden/>
               </w:rPr>
-              <w:instrText xml:space="preserve"> PAGEREF _Toc210093666 \h </w:instrText>
+              <w:instrText xml:space="preserve"> PAGEREF _Toc210151748 \h </w:instrText>
             </w:r>
             <w:r>
               <w:rPr>
@@ -2708,7 +2871,7 @@
                 <w:noProof/>
                 <w:webHidden/>
               </w:rPr>
-              <w:t>13</w:t>
+              <w:t>14</w:t>
             </w:r>
             <w:r>
               <w:rPr>
@@ -2733,7 +2896,7 @@
               <w:lang w:val="en-GB" w:eastAsia="en-GB"/>
             </w:rPr>
           </w:pPr>
-          <w:hyperlink w:anchor="_Toc210093667" w:history="1">
+          <w:hyperlink w:anchor="_Toc210151749" w:history="1">
             <w:r>
               <w:rPr>
                 <w:rStyle w:val="Hyperlink"/>
@@ -2776,7 +2939,7 @@
                 <w:noProof/>
                 <w:webHidden/>
               </w:rPr>
-              <w:instrText xml:space="preserve"> PAGEREF _Toc210093667 \h </w:instrText>
+              <w:instrText xml:space="preserve"> PAGEREF _Toc210151749 \h </w:instrText>
             </w:r>
             <w:r>
               <w:rPr>
@@ -2796,7 +2959,7 @@
                 <w:noProof/>
                 <w:webHidden/>
               </w:rPr>
-              <w:t>15</w:t>
+              <w:t>16</w:t>
             </w:r>
             <w:r>
               <w:rPr>
@@ -2821,7 +2984,7 @@
               <w:lang w:val="en-GB" w:eastAsia="en-GB"/>
             </w:rPr>
           </w:pPr>
-          <w:hyperlink w:anchor="_Toc210093668" w:history="1">
+          <w:hyperlink w:anchor="_Toc210151750" w:history="1">
             <w:r>
               <w:rPr>
                 <w:rStyle w:val="Hyperlink"/>
@@ -2864,7 +3027,7 @@
                 <w:noProof/>
                 <w:webHidden/>
               </w:rPr>
-              <w:instrText xml:space="preserve"> PAGEREF _Toc210093668 \h </w:instrText>
+              <w:instrText xml:space="preserve"> PAGEREF _Toc210151750 \h </w:instrText>
             </w:r>
             <w:r>
               <w:rPr>
@@ -2884,7 +3047,7 @@
                 <w:noProof/>
                 <w:webHidden/>
               </w:rPr>
-              <w:t>15</w:t>
+              <w:t>16</w:t>
             </w:r>
             <w:r>
               <w:rPr>
@@ -2909,7 +3072,7 @@
               <w:lang w:val="en-GB" w:eastAsia="en-GB"/>
             </w:rPr>
           </w:pPr>
-          <w:hyperlink w:anchor="_Toc210093669" w:history="1">
+          <w:hyperlink w:anchor="_Toc210151751" w:history="1">
             <w:r>
               <w:rPr>
                 <w:rStyle w:val="Hyperlink"/>
@@ -2955,7 +3118,7 @@
                 <w:noProof/>
                 <w:webHidden/>
               </w:rPr>
-              <w:instrText xml:space="preserve"> PAGEREF _Toc210093669 \h </w:instrText>
+              <w:instrText xml:space="preserve"> PAGEREF _Toc210151751 \h </w:instrText>
             </w:r>
             <w:r>
               <w:rPr>
@@ -2975,7 +3138,7 @@
                 <w:noProof/>
                 <w:webHidden/>
               </w:rPr>
-              <w:t>16</w:t>
+              <w:t>17</w:t>
             </w:r>
             <w:r>
               <w:rPr>
@@ -3126,80 +3289,1788 @@
     </w:p>
     <w:p>
       <w:pPr>
+        <w:pStyle w:val="Title"/>
+        <w:spacing w:before="100"/>
+        <w:contextualSpacing/>
+      </w:pPr>
+      <w:r>
+        <w:lastRenderedPageBreak/>
+        <w:t>R Programming Shortcuts</w:t>
+      </w:r>
+      <w:bookmarkStart w:id="0" w:name="_Toc210151711"/>
+    </w:p>
+    <w:p>
+      <w:pPr>
+        <w:pStyle w:val="Heading1"/>
+        <w:spacing w:before="100" w:after="0" w:line="240" w:lineRule="auto"/>
+      </w:pPr>
+      <w:r>
+        <w:t xml:space="preserve">RK Royal </w:t>
+      </w:r>
+      <w:proofErr w:type="spellStart"/>
+      <w:r>
+        <w:t>Klube</w:t>
+      </w:r>
+      <w:proofErr w:type="spellEnd"/>
+      <w:r>
+        <w:t xml:space="preserve"> </w:t>
+      </w:r>
+      <w:r>
+        <w:t xml:space="preserve">Mechanical Wireless </w:t>
+      </w:r>
+      <w:r>
+        <w:t>Keyboard Shortcuts (US Version)</w:t>
+      </w:r>
+      <w:r>
+        <w:t xml:space="preserve"> [R </w:t>
+      </w:r>
+      <w:proofErr w:type="spellStart"/>
+      <w:r>
+        <w:t>compatioble</w:t>
+      </w:r>
+      <w:proofErr w:type="spellEnd"/>
+      <w:r>
+        <w:t>]</w:t>
+      </w:r>
+    </w:p>
+    <w:p>
+      <w:pPr>
+        <w:pStyle w:val="Heading6"/>
+        <w:spacing w:before="0" w:after="0"/>
+        <w:rPr>
+          <w:sz w:val="20"/>
+          <w:szCs w:val="20"/>
+        </w:rPr>
+      </w:pPr>
+      <w:r>
+        <w:rPr>
+          <w:sz w:val="20"/>
+          <w:szCs w:val="20"/>
+        </w:rPr>
+        <w:t>Navigate &amp; Select</w:t>
+      </w:r>
+    </w:p>
+    <w:p>
+      <w:pPr>
+        <w:spacing w:after="0" w:line="240" w:lineRule="auto"/>
+        <w:contextualSpacing/>
+        <w:rPr>
+          <w:rFonts w:ascii="Calibri" w:hAnsi="Calibri" w:cs="Calibri"/>
+          <w:sz w:val="16"/>
+          <w:szCs w:val="16"/>
+        </w:rPr>
+      </w:pPr>
+      <w:r>
+        <w:rPr>
+          <w:rFonts w:ascii="Calibri" w:hAnsi="Calibri" w:cs="Calibri"/>
+          <w:b/>
+          <w:bCs/>
+          <w:sz w:val="16"/>
+          <w:szCs w:val="16"/>
+        </w:rPr>
+        <w:t>Home / End</w:t>
+      </w:r>
+      <w:r>
+        <w:rPr>
+          <w:rFonts w:ascii="Calibri" w:hAnsi="Calibri" w:cs="Calibri"/>
+          <w:sz w:val="16"/>
+          <w:szCs w:val="16"/>
+        </w:rPr>
+        <w:t xml:space="preserve"> — Start / end of line</w:t>
+      </w:r>
+    </w:p>
+    <w:p>
+      <w:pPr>
+        <w:spacing w:after="0" w:line="240" w:lineRule="auto"/>
+        <w:contextualSpacing/>
+        <w:rPr>
+          <w:rFonts w:ascii="Calibri" w:hAnsi="Calibri" w:cs="Calibri"/>
+          <w:sz w:val="16"/>
+          <w:szCs w:val="16"/>
+        </w:rPr>
+      </w:pPr>
+      <w:r>
+        <w:rPr>
+          <w:rFonts w:ascii="Calibri" w:hAnsi="Calibri" w:cs="Calibri"/>
+          <w:b/>
+          <w:bCs/>
+          <w:sz w:val="16"/>
+          <w:szCs w:val="16"/>
+        </w:rPr>
+        <w:t>Shift + Home / Shift + End</w:t>
+      </w:r>
+      <w:r>
+        <w:rPr>
+          <w:rFonts w:ascii="Calibri" w:hAnsi="Calibri" w:cs="Calibri"/>
+          <w:sz w:val="16"/>
+          <w:szCs w:val="16"/>
+        </w:rPr>
+        <w:t xml:space="preserve"> — Select to start / end of line</w:t>
+      </w:r>
+    </w:p>
+    <w:p>
+      <w:pPr>
+        <w:spacing w:after="0" w:line="240" w:lineRule="auto"/>
+        <w:contextualSpacing/>
+        <w:rPr>
+          <w:rFonts w:ascii="Calibri" w:hAnsi="Calibri" w:cs="Calibri"/>
+          <w:sz w:val="16"/>
+          <w:szCs w:val="16"/>
+        </w:rPr>
+      </w:pPr>
+      <w:r>
+        <w:rPr>
+          <w:rFonts w:ascii="Calibri" w:hAnsi="Calibri" w:cs="Calibri"/>
+          <w:b/>
+          <w:bCs/>
+          <w:sz w:val="16"/>
+          <w:szCs w:val="16"/>
+        </w:rPr>
+        <w:t>Ctrl + → / Ctrl + ←</w:t>
+      </w:r>
+      <w:r>
+        <w:rPr>
+          <w:rFonts w:ascii="Calibri" w:hAnsi="Calibri" w:cs="Calibri"/>
+          <w:sz w:val="16"/>
+          <w:szCs w:val="16"/>
+        </w:rPr>
+        <w:t xml:space="preserve"> — Jump by word</w:t>
+      </w:r>
+    </w:p>
+    <w:p>
+      <w:pPr>
+        <w:spacing w:after="0" w:line="240" w:lineRule="auto"/>
+        <w:contextualSpacing/>
+        <w:rPr>
+          <w:rFonts w:ascii="Calibri" w:hAnsi="Calibri" w:cs="Calibri"/>
+          <w:sz w:val="16"/>
+          <w:szCs w:val="16"/>
+        </w:rPr>
+      </w:pPr>
+      <w:r>
+        <w:rPr>
+          <w:rFonts w:ascii="Calibri" w:hAnsi="Calibri" w:cs="Calibri"/>
+          <w:b/>
+          <w:bCs/>
+          <w:sz w:val="16"/>
+          <w:szCs w:val="16"/>
+        </w:rPr>
+        <w:t>Ctrl + Shift + → / ←</w:t>
+      </w:r>
+      <w:r>
+        <w:rPr>
+          <w:rFonts w:ascii="Calibri" w:hAnsi="Calibri" w:cs="Calibri"/>
+          <w:sz w:val="16"/>
+          <w:szCs w:val="16"/>
+        </w:rPr>
+        <w:t xml:space="preserve"> — Select by word</w:t>
+      </w:r>
+    </w:p>
+    <w:p>
+      <w:pPr>
+        <w:spacing w:after="0" w:line="240" w:lineRule="auto"/>
+        <w:contextualSpacing/>
+        <w:rPr>
+          <w:rFonts w:ascii="Calibri" w:hAnsi="Calibri" w:cs="Calibri"/>
+          <w:sz w:val="16"/>
+          <w:szCs w:val="16"/>
+        </w:rPr>
+      </w:pPr>
+      <w:r>
+        <w:rPr>
+          <w:rFonts w:ascii="Calibri" w:hAnsi="Calibri" w:cs="Calibri"/>
+          <w:b/>
+          <w:bCs/>
+          <w:sz w:val="16"/>
+          <w:szCs w:val="16"/>
+        </w:rPr>
+        <w:t>Ctrl + Home / Ctrl + End</w:t>
+      </w:r>
+      <w:r>
+        <w:rPr>
+          <w:rFonts w:ascii="Calibri" w:hAnsi="Calibri" w:cs="Calibri"/>
+          <w:sz w:val="16"/>
+          <w:szCs w:val="16"/>
+        </w:rPr>
+        <w:t xml:space="preserve"> — Start / end of document</w:t>
+      </w:r>
+    </w:p>
+    <w:p>
+      <w:pPr>
+        <w:pStyle w:val="Heading6"/>
+        <w:spacing w:before="0" w:after="0"/>
+        <w:rPr>
+          <w:sz w:val="20"/>
+          <w:szCs w:val="20"/>
+        </w:rPr>
+      </w:pPr>
+      <w:r>
+        <w:rPr>
+          <w:sz w:val="20"/>
+          <w:szCs w:val="20"/>
+        </w:rPr>
+        <w:t>Edit &amp; Format</w:t>
+      </w:r>
+    </w:p>
+    <w:p>
+      <w:pPr>
+        <w:spacing w:after="0" w:line="240" w:lineRule="auto"/>
+        <w:contextualSpacing/>
+        <w:rPr>
+          <w:rFonts w:ascii="Calibri" w:hAnsi="Calibri" w:cs="Calibri"/>
+          <w:sz w:val="16"/>
+          <w:szCs w:val="16"/>
+        </w:rPr>
+      </w:pPr>
+      <w:r>
+        <w:rPr>
+          <w:rFonts w:ascii="Calibri" w:hAnsi="Calibri" w:cs="Calibri"/>
+          <w:b/>
+          <w:bCs/>
+          <w:sz w:val="16"/>
+          <w:szCs w:val="16"/>
+        </w:rPr>
+        <w:t>Ctrl + D</w:t>
+      </w:r>
+      <w:r>
+        <w:rPr>
+          <w:rFonts w:ascii="Calibri" w:hAnsi="Calibri" w:cs="Calibri"/>
+          <w:sz w:val="16"/>
+          <w:szCs w:val="16"/>
+        </w:rPr>
+        <w:t xml:space="preserve"> — Delete current line</w:t>
+      </w:r>
+    </w:p>
+    <w:p>
+      <w:pPr>
+        <w:spacing w:after="0" w:line="240" w:lineRule="auto"/>
+        <w:contextualSpacing/>
+        <w:rPr>
+          <w:rFonts w:ascii="Calibri" w:hAnsi="Calibri" w:cs="Calibri"/>
+          <w:sz w:val="16"/>
+          <w:szCs w:val="16"/>
+        </w:rPr>
+      </w:pPr>
+      <w:r>
+        <w:rPr>
+          <w:rFonts w:ascii="Calibri" w:hAnsi="Calibri" w:cs="Calibri"/>
+          <w:b/>
+          <w:bCs/>
+          <w:sz w:val="16"/>
+          <w:szCs w:val="16"/>
+        </w:rPr>
+        <w:t>Alt + ↑ / Alt + ↓</w:t>
+      </w:r>
+      <w:r>
+        <w:rPr>
+          <w:rFonts w:ascii="Calibri" w:hAnsi="Calibri" w:cs="Calibri"/>
+          <w:sz w:val="16"/>
+          <w:szCs w:val="16"/>
+        </w:rPr>
+        <w:t xml:space="preserve"> — Move line/selection up/down</w:t>
+      </w:r>
+    </w:p>
+    <w:p>
+      <w:pPr>
+        <w:spacing w:after="0" w:line="240" w:lineRule="auto"/>
+        <w:contextualSpacing/>
+        <w:rPr>
+          <w:rFonts w:ascii="Calibri" w:hAnsi="Calibri" w:cs="Calibri"/>
+          <w:sz w:val="16"/>
+          <w:szCs w:val="16"/>
+        </w:rPr>
+      </w:pPr>
+      <w:r>
+        <w:rPr>
+          <w:rFonts w:ascii="Calibri" w:hAnsi="Calibri" w:cs="Calibri"/>
+          <w:b/>
+          <w:bCs/>
+          <w:sz w:val="16"/>
+          <w:szCs w:val="16"/>
+        </w:rPr>
+        <w:t>Ctrl + Shift + C</w:t>
+      </w:r>
+      <w:r>
+        <w:rPr>
+          <w:rFonts w:ascii="Calibri" w:hAnsi="Calibri" w:cs="Calibri"/>
+          <w:sz w:val="16"/>
+          <w:szCs w:val="16"/>
+        </w:rPr>
+        <w:t xml:space="preserve"> — Comment/Uncomment</w:t>
+      </w:r>
+    </w:p>
+    <w:p>
+      <w:pPr>
+        <w:spacing w:after="0" w:line="240" w:lineRule="auto"/>
+        <w:contextualSpacing/>
+        <w:rPr>
+          <w:rFonts w:ascii="Calibri" w:hAnsi="Calibri" w:cs="Calibri"/>
+          <w:sz w:val="16"/>
+          <w:szCs w:val="16"/>
+        </w:rPr>
+      </w:pPr>
+      <w:r>
+        <w:rPr>
+          <w:rFonts w:ascii="Calibri" w:hAnsi="Calibri" w:cs="Calibri"/>
+          <w:b/>
+          <w:bCs/>
+          <w:sz w:val="16"/>
+          <w:szCs w:val="16"/>
+        </w:rPr>
+        <w:t>Ctrl + Z / Ctrl + Y</w:t>
+      </w:r>
+      <w:r>
+        <w:rPr>
+          <w:rFonts w:ascii="Calibri" w:hAnsi="Calibri" w:cs="Calibri"/>
+          <w:sz w:val="16"/>
+          <w:szCs w:val="16"/>
+        </w:rPr>
+        <w:t xml:space="preserve"> — Undo / Redo</w:t>
+      </w:r>
+    </w:p>
+    <w:p>
+      <w:pPr>
+        <w:spacing w:after="0" w:line="240" w:lineRule="auto"/>
+        <w:contextualSpacing/>
+        <w:rPr>
+          <w:rFonts w:ascii="Calibri" w:hAnsi="Calibri" w:cs="Calibri"/>
+          <w:sz w:val="16"/>
+          <w:szCs w:val="16"/>
+        </w:rPr>
+      </w:pPr>
+      <w:r>
+        <w:rPr>
+          <w:rFonts w:ascii="Calibri" w:hAnsi="Calibri" w:cs="Calibri"/>
+          <w:b/>
+          <w:bCs/>
+          <w:sz w:val="16"/>
+          <w:szCs w:val="16"/>
+        </w:rPr>
+        <w:t>Ctrl + X / Ctrl + C / Ctrl + V</w:t>
+      </w:r>
+      <w:r>
+        <w:rPr>
+          <w:rFonts w:ascii="Calibri" w:hAnsi="Calibri" w:cs="Calibri"/>
+          <w:sz w:val="16"/>
+          <w:szCs w:val="16"/>
+        </w:rPr>
+        <w:t xml:space="preserve"> — Cut / Copy / Paste</w:t>
+      </w:r>
+    </w:p>
+    <w:p>
+      <w:pPr>
+        <w:pStyle w:val="Heading6"/>
+        <w:spacing w:before="0" w:after="0"/>
+        <w:rPr>
+          <w:sz w:val="20"/>
+          <w:szCs w:val="20"/>
+        </w:rPr>
+      </w:pPr>
+      <w:r>
+        <w:rPr>
+          <w:sz w:val="20"/>
+          <w:szCs w:val="20"/>
+        </w:rPr>
+        <w:t>Run Code (Scripts &amp; Console)</w:t>
+      </w:r>
+    </w:p>
+    <w:p>
+      <w:pPr>
+        <w:spacing w:after="0" w:line="240" w:lineRule="auto"/>
+        <w:contextualSpacing/>
+        <w:rPr>
+          <w:rFonts w:ascii="Calibri" w:hAnsi="Calibri" w:cs="Calibri"/>
+          <w:sz w:val="16"/>
+          <w:szCs w:val="16"/>
+        </w:rPr>
+      </w:pPr>
+      <w:r>
+        <w:rPr>
+          <w:rFonts w:ascii="Calibri" w:hAnsi="Calibri" w:cs="Calibri"/>
+          <w:b/>
+          <w:bCs/>
+          <w:sz w:val="16"/>
+          <w:szCs w:val="16"/>
+        </w:rPr>
+        <w:t>Ctrl + Enter</w:t>
+      </w:r>
+      <w:r>
+        <w:rPr>
+          <w:rFonts w:ascii="Calibri" w:hAnsi="Calibri" w:cs="Calibri"/>
+          <w:sz w:val="16"/>
+          <w:szCs w:val="16"/>
+        </w:rPr>
+        <w:t xml:space="preserve"> — Run line/selection</w:t>
+      </w:r>
+    </w:p>
+    <w:p>
+      <w:pPr>
+        <w:spacing w:after="0" w:line="240" w:lineRule="auto"/>
+        <w:contextualSpacing/>
+        <w:rPr>
+          <w:rFonts w:ascii="Calibri" w:hAnsi="Calibri" w:cs="Calibri"/>
+          <w:sz w:val="16"/>
+          <w:szCs w:val="16"/>
+        </w:rPr>
+      </w:pPr>
+      <w:r>
+        <w:rPr>
+          <w:rFonts w:ascii="Calibri" w:hAnsi="Calibri" w:cs="Calibri"/>
+          <w:b/>
+          <w:bCs/>
+          <w:sz w:val="16"/>
+          <w:szCs w:val="16"/>
+        </w:rPr>
+        <w:t xml:space="preserve">Ctrl + Shift + Enter </w:t>
+      </w:r>
+      <w:r>
+        <w:rPr>
+          <w:rFonts w:ascii="Calibri" w:hAnsi="Calibri" w:cs="Calibri"/>
+          <w:sz w:val="16"/>
+          <w:szCs w:val="16"/>
+        </w:rPr>
+        <w:t>— Run entire script/source</w:t>
+      </w:r>
+    </w:p>
+    <w:p>
+      <w:pPr>
+        <w:pStyle w:val="Heading6"/>
+        <w:spacing w:before="0" w:after="0"/>
+        <w:rPr>
+          <w:sz w:val="20"/>
+          <w:szCs w:val="20"/>
+        </w:rPr>
+      </w:pPr>
+      <w:r>
+        <w:rPr>
+          <w:sz w:val="20"/>
+          <w:szCs w:val="20"/>
+        </w:rPr>
+        <w:t>R Markdown (in .</w:t>
+      </w:r>
+      <w:proofErr w:type="spellStart"/>
+      <w:r>
+        <w:rPr>
+          <w:sz w:val="20"/>
+          <w:szCs w:val="20"/>
+        </w:rPr>
+        <w:t>Rmd</w:t>
+      </w:r>
+      <w:proofErr w:type="spellEnd"/>
+      <w:r>
+        <w:rPr>
+          <w:sz w:val="20"/>
+          <w:szCs w:val="20"/>
+        </w:rPr>
+        <w:t xml:space="preserve"> files)</w:t>
+      </w:r>
+    </w:p>
+    <w:p>
+      <w:pPr>
+        <w:spacing w:after="0" w:line="240" w:lineRule="auto"/>
+        <w:contextualSpacing/>
+        <w:rPr>
+          <w:rFonts w:ascii="Calibri" w:hAnsi="Calibri" w:cs="Calibri"/>
+          <w:sz w:val="16"/>
+          <w:szCs w:val="16"/>
+        </w:rPr>
+      </w:pPr>
+      <w:r>
+        <w:rPr>
+          <w:rFonts w:ascii="Calibri" w:hAnsi="Calibri" w:cs="Calibri"/>
+          <w:b/>
+          <w:bCs/>
+          <w:sz w:val="16"/>
+          <w:szCs w:val="16"/>
+        </w:rPr>
+        <w:t>Ctrl + Alt + N</w:t>
+      </w:r>
+      <w:r>
+        <w:rPr>
+          <w:rFonts w:ascii="Calibri" w:hAnsi="Calibri" w:cs="Calibri"/>
+          <w:sz w:val="16"/>
+          <w:szCs w:val="16"/>
+        </w:rPr>
+        <w:t xml:space="preserve"> — Run current chunk</w:t>
+      </w:r>
+    </w:p>
+    <w:p>
+      <w:pPr>
+        <w:spacing w:after="0" w:line="240" w:lineRule="auto"/>
+        <w:contextualSpacing/>
+        <w:rPr>
+          <w:rFonts w:ascii="Calibri" w:hAnsi="Calibri" w:cs="Calibri"/>
+          <w:sz w:val="16"/>
+          <w:szCs w:val="16"/>
+        </w:rPr>
+      </w:pPr>
+      <w:r>
+        <w:rPr>
+          <w:rFonts w:ascii="Calibri" w:hAnsi="Calibri" w:cs="Calibri"/>
+          <w:b/>
+          <w:bCs/>
+          <w:sz w:val="16"/>
+          <w:szCs w:val="16"/>
+        </w:rPr>
+        <w:t>Ctrl + Alt + P</w:t>
+      </w:r>
+      <w:r>
+        <w:rPr>
+          <w:rFonts w:ascii="Calibri" w:hAnsi="Calibri" w:cs="Calibri"/>
+          <w:sz w:val="16"/>
+          <w:szCs w:val="16"/>
+        </w:rPr>
+        <w:t xml:space="preserve"> — Run all chunks above</w:t>
+      </w:r>
+    </w:p>
+    <w:p>
+      <w:pPr>
+        <w:spacing w:after="0" w:line="240" w:lineRule="auto"/>
+        <w:contextualSpacing/>
+        <w:rPr>
+          <w:rFonts w:ascii="Calibri" w:hAnsi="Calibri" w:cs="Calibri"/>
+          <w:sz w:val="16"/>
+          <w:szCs w:val="16"/>
+        </w:rPr>
+      </w:pPr>
+      <w:r>
+        <w:rPr>
+          <w:rFonts w:ascii="Calibri" w:hAnsi="Calibri" w:cs="Calibri"/>
+          <w:b/>
+          <w:bCs/>
+          <w:sz w:val="16"/>
+          <w:szCs w:val="16"/>
+        </w:rPr>
+        <w:t>Ctrl + Alt + R</w:t>
+      </w:r>
+      <w:r>
+        <w:rPr>
+          <w:rFonts w:ascii="Calibri" w:hAnsi="Calibri" w:cs="Calibri"/>
+          <w:sz w:val="16"/>
+          <w:szCs w:val="16"/>
+        </w:rPr>
+        <w:t xml:space="preserve"> — Run all chunks</w:t>
+      </w:r>
+    </w:p>
+    <w:p>
+      <w:pPr>
+        <w:spacing w:after="0" w:line="240" w:lineRule="auto"/>
+        <w:contextualSpacing/>
+        <w:rPr>
+          <w:rFonts w:ascii="Calibri" w:hAnsi="Calibri" w:cs="Calibri"/>
+          <w:sz w:val="16"/>
+          <w:szCs w:val="16"/>
+        </w:rPr>
+      </w:pPr>
+      <w:r>
+        <w:rPr>
+          <w:rFonts w:ascii="Calibri" w:hAnsi="Calibri" w:cs="Calibri"/>
+          <w:b/>
+          <w:bCs/>
+          <w:sz w:val="16"/>
+          <w:szCs w:val="16"/>
+        </w:rPr>
+        <w:t>Ctrl + Shift + K</w:t>
+      </w:r>
+      <w:r>
+        <w:rPr>
+          <w:rFonts w:ascii="Calibri" w:hAnsi="Calibri" w:cs="Calibri"/>
+          <w:sz w:val="16"/>
+          <w:szCs w:val="16"/>
+        </w:rPr>
+        <w:t xml:space="preserve"> — Knit document</w:t>
+      </w:r>
+    </w:p>
+    <w:p>
+      <w:pPr>
+        <w:pStyle w:val="Heading6"/>
+        <w:spacing w:before="0" w:after="0"/>
+        <w:rPr>
+          <w:sz w:val="20"/>
+          <w:szCs w:val="20"/>
+        </w:rPr>
+      </w:pPr>
+      <w:r>
+        <w:rPr>
+          <w:sz w:val="20"/>
+          <w:szCs w:val="20"/>
+        </w:rPr>
+        <w:t>Search &amp; Outline</w:t>
+      </w:r>
+    </w:p>
+    <w:p>
+      <w:pPr>
+        <w:spacing w:after="0" w:line="240" w:lineRule="auto"/>
+        <w:contextualSpacing/>
+        <w:rPr>
+          <w:rFonts w:ascii="Calibri" w:hAnsi="Calibri" w:cs="Calibri"/>
+          <w:sz w:val="16"/>
+          <w:szCs w:val="16"/>
+        </w:rPr>
+      </w:pPr>
+      <w:r>
+        <w:rPr>
+          <w:rFonts w:ascii="Calibri" w:hAnsi="Calibri" w:cs="Calibri"/>
+          <w:b/>
+          <w:bCs/>
+          <w:sz w:val="16"/>
+          <w:szCs w:val="16"/>
+        </w:rPr>
+        <w:t>Ctrl + F</w:t>
+      </w:r>
+      <w:r>
+        <w:rPr>
+          <w:rFonts w:ascii="Calibri" w:hAnsi="Calibri" w:cs="Calibri"/>
+          <w:sz w:val="16"/>
+          <w:szCs w:val="16"/>
+        </w:rPr>
+        <w:t xml:space="preserve"> — Find</w:t>
+      </w:r>
+    </w:p>
+    <w:p>
+      <w:pPr>
+        <w:spacing w:after="0" w:line="240" w:lineRule="auto"/>
+        <w:contextualSpacing/>
+        <w:rPr>
+          <w:rFonts w:ascii="Calibri" w:hAnsi="Calibri" w:cs="Calibri"/>
+          <w:sz w:val="16"/>
+          <w:szCs w:val="16"/>
+        </w:rPr>
+      </w:pPr>
+      <w:r>
+        <w:rPr>
+          <w:rFonts w:ascii="Calibri" w:hAnsi="Calibri" w:cs="Calibri"/>
+          <w:b/>
+          <w:bCs/>
+          <w:sz w:val="16"/>
+          <w:szCs w:val="16"/>
+        </w:rPr>
+        <w:t>Ctrl + Shift + F</w:t>
+      </w:r>
+      <w:r>
+        <w:rPr>
+          <w:rFonts w:ascii="Calibri" w:hAnsi="Calibri" w:cs="Calibri"/>
+          <w:sz w:val="16"/>
+          <w:szCs w:val="16"/>
+        </w:rPr>
+        <w:t xml:space="preserve"> — Find in files</w:t>
+      </w:r>
+    </w:p>
+    <w:p>
+      <w:pPr>
+        <w:spacing w:after="0" w:line="240" w:lineRule="auto"/>
+        <w:contextualSpacing/>
+        <w:rPr>
+          <w:rFonts w:ascii="Calibri" w:hAnsi="Calibri" w:cs="Calibri"/>
+          <w:sz w:val="16"/>
+          <w:szCs w:val="16"/>
+        </w:rPr>
+      </w:pPr>
+      <w:r>
+        <w:rPr>
+          <w:rFonts w:ascii="Calibri" w:hAnsi="Calibri" w:cs="Calibri"/>
+          <w:b/>
+          <w:bCs/>
+          <w:sz w:val="16"/>
+          <w:szCs w:val="16"/>
+        </w:rPr>
+        <w:t>Ctrl + Shift + O</w:t>
+      </w:r>
+      <w:r>
+        <w:rPr>
+          <w:rFonts w:ascii="Calibri" w:hAnsi="Calibri" w:cs="Calibri"/>
+          <w:sz w:val="16"/>
+          <w:szCs w:val="16"/>
+        </w:rPr>
+        <w:t xml:space="preserve"> — Document outline (jump to sections/chunks)</w:t>
+      </w:r>
+    </w:p>
+    <w:p>
+      <w:pPr>
+        <w:pStyle w:val="Heading6"/>
+        <w:spacing w:before="0" w:after="0"/>
+        <w:rPr>
+          <w:sz w:val="20"/>
+          <w:szCs w:val="20"/>
+        </w:rPr>
+      </w:pPr>
+      <w:r>
+        <w:rPr>
+          <w:sz w:val="20"/>
+          <w:szCs w:val="20"/>
+        </w:rPr>
+        <w:t>Console</w:t>
+      </w:r>
+    </w:p>
+    <w:p>
+      <w:pPr>
+        <w:spacing w:after="0" w:line="240" w:lineRule="auto"/>
+        <w:contextualSpacing/>
+        <w:rPr>
+          <w:rFonts w:ascii="Calibri" w:hAnsi="Calibri" w:cs="Calibri"/>
+          <w:sz w:val="16"/>
+          <w:szCs w:val="16"/>
+        </w:rPr>
+      </w:pPr>
+      <w:r>
+        <w:rPr>
+          <w:rFonts w:ascii="Calibri" w:hAnsi="Calibri" w:cs="Calibri"/>
+          <w:b/>
+          <w:bCs/>
+          <w:sz w:val="16"/>
+          <w:szCs w:val="16"/>
+        </w:rPr>
+        <w:t>Ctrl + L</w:t>
+      </w:r>
+      <w:r>
+        <w:rPr>
+          <w:rFonts w:ascii="Calibri" w:hAnsi="Calibri" w:cs="Calibri"/>
+          <w:sz w:val="16"/>
+          <w:szCs w:val="16"/>
+        </w:rPr>
+        <w:t xml:space="preserve"> — Clear console</w:t>
+      </w:r>
+    </w:p>
+    <w:p>
+      <w:pPr>
+        <w:spacing w:after="100" w:line="240" w:lineRule="auto"/>
+        <w:contextualSpacing/>
+        <w:rPr>
+          <w:rFonts w:ascii="Calibri" w:hAnsi="Calibri" w:cs="Calibri"/>
+          <w:sz w:val="16"/>
+          <w:szCs w:val="16"/>
+        </w:rPr>
+      </w:pPr>
+      <w:r>
+        <w:rPr>
+          <w:rFonts w:ascii="Calibri" w:hAnsi="Calibri" w:cs="Calibri"/>
+          <w:b/>
+          <w:bCs/>
+          <w:sz w:val="16"/>
+          <w:szCs w:val="16"/>
+        </w:rPr>
+        <w:t>Ctrl + ↑ / Ctrl + ↓</w:t>
+      </w:r>
+      <w:r>
+        <w:rPr>
+          <w:rFonts w:ascii="Calibri" w:hAnsi="Calibri" w:cs="Calibri"/>
+          <w:sz w:val="16"/>
+          <w:szCs w:val="16"/>
+        </w:rPr>
+        <w:t xml:space="preserve"> — Cycle command history</w:t>
+      </w:r>
+    </w:p>
+    <w:p>
+      <w:pPr>
+        <w:pStyle w:val="Heading1"/>
+        <w:spacing w:before="0" w:line="240" w:lineRule="auto"/>
+        <w:rPr>
+          <w:rFonts w:ascii="Calibri" w:hAnsi="Calibri" w:cs="Calibri"/>
+          <w:sz w:val="20"/>
+          <w:szCs w:val="20"/>
+        </w:rPr>
+      </w:pPr>
+      <w:r>
+        <w:rPr>
+          <w:rFonts w:ascii="Calibri" w:hAnsi="Calibri" w:cs="Calibri"/>
+          <w:sz w:val="20"/>
+          <w:szCs w:val="20"/>
+        </w:rPr>
+        <w:t>General RStudio Shortcuts</w:t>
+      </w:r>
+      <w:bookmarkEnd w:id="0"/>
+    </w:p>
+    <w:p>
+      <w:pPr>
+        <w:spacing w:after="100" w:line="240" w:lineRule="auto"/>
+        <w:contextualSpacing/>
+        <w:rPr>
+          <w:rFonts w:ascii="Calibri" w:hAnsi="Calibri" w:cs="Calibri"/>
+          <w:sz w:val="16"/>
+          <w:szCs w:val="16"/>
+        </w:rPr>
+      </w:pPr>
+      <w:r>
+        <w:rPr>
+          <w:rFonts w:ascii="Calibri" w:hAnsi="Calibri" w:cs="Calibri"/>
+          <w:b/>
+          <w:sz w:val="16"/>
+          <w:szCs w:val="16"/>
+        </w:rPr>
+        <w:t>Ctrl/</w:t>
+      </w:r>
+      <w:proofErr w:type="spellStart"/>
+      <w:r>
+        <w:rPr>
+          <w:rFonts w:ascii="Calibri" w:hAnsi="Calibri" w:cs="Calibri"/>
+          <w:b/>
+          <w:sz w:val="16"/>
+          <w:szCs w:val="16"/>
+        </w:rPr>
+        <w:t>Cmd</w:t>
+      </w:r>
+      <w:proofErr w:type="spellEnd"/>
+      <w:r>
+        <w:rPr>
+          <w:rFonts w:ascii="Calibri" w:hAnsi="Calibri" w:cs="Calibri"/>
+          <w:b/>
+          <w:sz w:val="16"/>
+          <w:szCs w:val="16"/>
+        </w:rPr>
+        <w:t xml:space="preserve"> + Enter — </w:t>
+      </w:r>
+      <w:r>
+        <w:rPr>
+          <w:rFonts w:ascii="Calibri" w:hAnsi="Calibri" w:cs="Calibri"/>
+          <w:sz w:val="16"/>
+          <w:szCs w:val="16"/>
+        </w:rPr>
+        <w:t>Run current line/selection</w:t>
+      </w:r>
+    </w:p>
+    <w:p>
+      <w:pPr>
+        <w:spacing w:after="0" w:line="240" w:lineRule="auto"/>
+        <w:contextualSpacing/>
+        <w:rPr>
+          <w:rFonts w:ascii="Calibri" w:hAnsi="Calibri" w:cs="Calibri"/>
+          <w:sz w:val="16"/>
+          <w:szCs w:val="16"/>
+        </w:rPr>
+      </w:pPr>
+      <w:r>
+        <w:rPr>
+          <w:rFonts w:ascii="Calibri" w:hAnsi="Calibri" w:cs="Calibri"/>
+          <w:b/>
+          <w:sz w:val="16"/>
+          <w:szCs w:val="16"/>
+        </w:rPr>
+        <w:t>Ctrl/</w:t>
+      </w:r>
+      <w:proofErr w:type="spellStart"/>
+      <w:r>
+        <w:rPr>
+          <w:rFonts w:ascii="Calibri" w:hAnsi="Calibri" w:cs="Calibri"/>
+          <w:b/>
+          <w:sz w:val="16"/>
+          <w:szCs w:val="16"/>
+        </w:rPr>
+        <w:t>Cmd</w:t>
+      </w:r>
+      <w:proofErr w:type="spellEnd"/>
+      <w:r>
+        <w:rPr>
+          <w:rFonts w:ascii="Calibri" w:hAnsi="Calibri" w:cs="Calibri"/>
+          <w:b/>
+          <w:sz w:val="16"/>
+          <w:szCs w:val="16"/>
+        </w:rPr>
+        <w:t xml:space="preserve"> + Shift + Enter — </w:t>
+      </w:r>
+      <w:r>
+        <w:rPr>
+          <w:rFonts w:ascii="Calibri" w:hAnsi="Calibri" w:cs="Calibri"/>
+          <w:sz w:val="16"/>
+          <w:szCs w:val="16"/>
+        </w:rPr>
+        <w:t>Run entire script</w:t>
+      </w:r>
+    </w:p>
+    <w:p>
+      <w:pPr>
+        <w:spacing w:after="0" w:line="240" w:lineRule="auto"/>
+        <w:contextualSpacing/>
+        <w:rPr>
+          <w:rFonts w:ascii="Calibri" w:hAnsi="Calibri" w:cs="Calibri"/>
+          <w:sz w:val="16"/>
+          <w:szCs w:val="16"/>
+        </w:rPr>
+      </w:pPr>
+      <w:r>
+        <w:rPr>
+          <w:rFonts w:ascii="Calibri" w:hAnsi="Calibri" w:cs="Calibri"/>
+          <w:b/>
+          <w:sz w:val="16"/>
+          <w:szCs w:val="16"/>
+        </w:rPr>
+        <w:t>Ctrl/</w:t>
+      </w:r>
+      <w:proofErr w:type="spellStart"/>
+      <w:r>
+        <w:rPr>
+          <w:rFonts w:ascii="Calibri" w:hAnsi="Calibri" w:cs="Calibri"/>
+          <w:b/>
+          <w:sz w:val="16"/>
+          <w:szCs w:val="16"/>
+        </w:rPr>
+        <w:t>Cmd</w:t>
+      </w:r>
+      <w:proofErr w:type="spellEnd"/>
+      <w:r>
+        <w:rPr>
+          <w:rFonts w:ascii="Calibri" w:hAnsi="Calibri" w:cs="Calibri"/>
+          <w:b/>
+          <w:sz w:val="16"/>
+          <w:szCs w:val="16"/>
+        </w:rPr>
+        <w:t xml:space="preserve"> + Shift + M — </w:t>
+      </w:r>
+      <w:r>
+        <w:rPr>
+          <w:rFonts w:ascii="Calibri" w:hAnsi="Calibri" w:cs="Calibri"/>
+          <w:sz w:val="16"/>
+          <w:szCs w:val="16"/>
+        </w:rPr>
+        <w:t>Insert pipe %&gt;%</w:t>
+      </w:r>
+    </w:p>
+    <w:p>
+      <w:pPr>
+        <w:spacing w:after="0" w:line="240" w:lineRule="auto"/>
+        <w:contextualSpacing/>
+        <w:rPr>
+          <w:rFonts w:ascii="Calibri" w:hAnsi="Calibri" w:cs="Calibri"/>
+          <w:sz w:val="16"/>
+          <w:szCs w:val="16"/>
+        </w:rPr>
+      </w:pPr>
+      <w:r>
+        <w:rPr>
+          <w:rFonts w:ascii="Calibri" w:hAnsi="Calibri" w:cs="Calibri"/>
+          <w:b/>
+          <w:sz w:val="16"/>
+          <w:szCs w:val="16"/>
+        </w:rPr>
+        <w:t>Ctrl/</w:t>
+      </w:r>
+      <w:proofErr w:type="spellStart"/>
+      <w:r>
+        <w:rPr>
+          <w:rFonts w:ascii="Calibri" w:hAnsi="Calibri" w:cs="Calibri"/>
+          <w:b/>
+          <w:sz w:val="16"/>
+          <w:szCs w:val="16"/>
+        </w:rPr>
+        <w:t>Cmd</w:t>
+      </w:r>
+      <w:proofErr w:type="spellEnd"/>
+      <w:r>
+        <w:rPr>
+          <w:rFonts w:ascii="Calibri" w:hAnsi="Calibri" w:cs="Calibri"/>
+          <w:b/>
+          <w:sz w:val="16"/>
+          <w:szCs w:val="16"/>
+        </w:rPr>
+        <w:t xml:space="preserve"> + Shift + C — </w:t>
+      </w:r>
+      <w:r>
+        <w:rPr>
+          <w:rFonts w:ascii="Calibri" w:hAnsi="Calibri" w:cs="Calibri"/>
+          <w:sz w:val="16"/>
+          <w:szCs w:val="16"/>
+        </w:rPr>
+        <w:t>Comment/Uncomment line(s)</w:t>
+      </w:r>
+    </w:p>
+    <w:p>
+      <w:pPr>
+        <w:spacing w:after="0" w:line="240" w:lineRule="auto"/>
+        <w:contextualSpacing/>
+        <w:rPr>
+          <w:rFonts w:ascii="Calibri" w:hAnsi="Calibri" w:cs="Calibri"/>
+          <w:sz w:val="16"/>
+          <w:szCs w:val="16"/>
+        </w:rPr>
+      </w:pPr>
+      <w:r>
+        <w:rPr>
+          <w:rFonts w:ascii="Calibri" w:hAnsi="Calibri" w:cs="Calibri"/>
+          <w:b/>
+          <w:sz w:val="16"/>
+          <w:szCs w:val="16"/>
+        </w:rPr>
+        <w:t>Ctrl/</w:t>
+      </w:r>
+      <w:proofErr w:type="spellStart"/>
+      <w:r>
+        <w:rPr>
+          <w:rFonts w:ascii="Calibri" w:hAnsi="Calibri" w:cs="Calibri"/>
+          <w:b/>
+          <w:sz w:val="16"/>
+          <w:szCs w:val="16"/>
+        </w:rPr>
+        <w:t>Cmd</w:t>
+      </w:r>
+      <w:proofErr w:type="spellEnd"/>
+      <w:r>
+        <w:rPr>
+          <w:rFonts w:ascii="Calibri" w:hAnsi="Calibri" w:cs="Calibri"/>
+          <w:b/>
+          <w:sz w:val="16"/>
+          <w:szCs w:val="16"/>
+        </w:rPr>
+        <w:t xml:space="preserve"> + D — </w:t>
+      </w:r>
+      <w:r>
+        <w:rPr>
+          <w:rFonts w:ascii="Calibri" w:hAnsi="Calibri" w:cs="Calibri"/>
+          <w:sz w:val="16"/>
+          <w:szCs w:val="16"/>
+        </w:rPr>
+        <w:t>Delete line</w:t>
+      </w:r>
+    </w:p>
+    <w:p>
+      <w:pPr>
+        <w:spacing w:after="0" w:line="240" w:lineRule="auto"/>
+        <w:contextualSpacing/>
+        <w:rPr>
+          <w:rFonts w:ascii="Calibri" w:hAnsi="Calibri" w:cs="Calibri"/>
+          <w:sz w:val="16"/>
+          <w:szCs w:val="16"/>
+        </w:rPr>
+      </w:pPr>
+      <w:r>
+        <w:rPr>
+          <w:rFonts w:ascii="Calibri" w:hAnsi="Calibri" w:cs="Calibri"/>
+          <w:b/>
+          <w:sz w:val="16"/>
+          <w:szCs w:val="16"/>
+        </w:rPr>
+        <w:t>Ctrl/</w:t>
+      </w:r>
+      <w:proofErr w:type="spellStart"/>
+      <w:r>
+        <w:rPr>
+          <w:rFonts w:ascii="Calibri" w:hAnsi="Calibri" w:cs="Calibri"/>
+          <w:b/>
+          <w:sz w:val="16"/>
+          <w:szCs w:val="16"/>
+        </w:rPr>
+        <w:t>Cmd</w:t>
+      </w:r>
+      <w:proofErr w:type="spellEnd"/>
+      <w:r>
+        <w:rPr>
+          <w:rFonts w:ascii="Calibri" w:hAnsi="Calibri" w:cs="Calibri"/>
+          <w:b/>
+          <w:sz w:val="16"/>
+          <w:szCs w:val="16"/>
+        </w:rPr>
+        <w:t xml:space="preserve"> + L — </w:t>
+      </w:r>
+      <w:r>
+        <w:rPr>
+          <w:rFonts w:ascii="Calibri" w:hAnsi="Calibri" w:cs="Calibri"/>
+          <w:sz w:val="16"/>
+          <w:szCs w:val="16"/>
+        </w:rPr>
+        <w:t>Clear console</w:t>
+      </w:r>
+    </w:p>
+    <w:p>
+      <w:pPr>
+        <w:spacing w:after="0" w:line="240" w:lineRule="auto"/>
+        <w:contextualSpacing/>
+        <w:rPr>
+          <w:rFonts w:ascii="Calibri" w:hAnsi="Calibri" w:cs="Calibri"/>
+          <w:sz w:val="16"/>
+          <w:szCs w:val="16"/>
+        </w:rPr>
+      </w:pPr>
+      <w:r>
+        <w:rPr>
+          <w:rFonts w:ascii="Calibri" w:hAnsi="Calibri" w:cs="Calibri"/>
+          <w:b/>
+          <w:sz w:val="16"/>
+          <w:szCs w:val="16"/>
+        </w:rPr>
+        <w:t xml:space="preserve">Ctrl + ↑ / Ctrl + ↓ — </w:t>
+      </w:r>
+      <w:r>
+        <w:rPr>
+          <w:rFonts w:ascii="Calibri" w:hAnsi="Calibri" w:cs="Calibri"/>
+          <w:sz w:val="16"/>
+          <w:szCs w:val="16"/>
+        </w:rPr>
+        <w:t>Browse console history</w:t>
+      </w:r>
+    </w:p>
+    <w:p>
+      <w:pPr>
+        <w:spacing w:after="0" w:line="240" w:lineRule="auto"/>
+        <w:contextualSpacing/>
+        <w:rPr>
+          <w:rFonts w:ascii="Calibri" w:hAnsi="Calibri" w:cs="Calibri"/>
+          <w:sz w:val="16"/>
+          <w:szCs w:val="16"/>
+        </w:rPr>
+      </w:pPr>
+      <w:r>
+        <w:rPr>
+          <w:rFonts w:ascii="Calibri" w:hAnsi="Calibri" w:cs="Calibri"/>
+          <w:b/>
+          <w:sz w:val="16"/>
+          <w:szCs w:val="16"/>
+        </w:rPr>
+        <w:t>Ctrl/</w:t>
+      </w:r>
+      <w:proofErr w:type="spellStart"/>
+      <w:r>
+        <w:rPr>
+          <w:rFonts w:ascii="Calibri" w:hAnsi="Calibri" w:cs="Calibri"/>
+          <w:b/>
+          <w:sz w:val="16"/>
+          <w:szCs w:val="16"/>
+        </w:rPr>
+        <w:t>Cmd</w:t>
+      </w:r>
+      <w:proofErr w:type="spellEnd"/>
+      <w:r>
+        <w:rPr>
+          <w:rFonts w:ascii="Calibri" w:hAnsi="Calibri" w:cs="Calibri"/>
+          <w:b/>
+          <w:sz w:val="16"/>
+          <w:szCs w:val="16"/>
+        </w:rPr>
+        <w:t xml:space="preserve"> + f — </w:t>
+      </w:r>
+      <w:r>
+        <w:rPr>
+          <w:rFonts w:ascii="Calibri" w:hAnsi="Calibri" w:cs="Calibri"/>
+          <w:sz w:val="16"/>
+          <w:szCs w:val="16"/>
+        </w:rPr>
+        <w:t xml:space="preserve">Find </w:t>
+      </w:r>
+    </w:p>
+    <w:p>
+      <w:pPr>
+        <w:spacing w:after="0" w:line="240" w:lineRule="auto"/>
+        <w:contextualSpacing/>
+        <w:rPr>
+          <w:rFonts w:ascii="Calibri" w:hAnsi="Calibri" w:cs="Calibri"/>
+          <w:sz w:val="16"/>
+          <w:szCs w:val="16"/>
+        </w:rPr>
+      </w:pPr>
+      <w:r>
+        <w:rPr>
+          <w:rFonts w:ascii="Calibri" w:hAnsi="Calibri" w:cs="Calibri"/>
+          <w:b/>
+          <w:sz w:val="16"/>
+          <w:szCs w:val="16"/>
+        </w:rPr>
+        <w:t>Ctrl/</w:t>
+      </w:r>
+      <w:proofErr w:type="spellStart"/>
+      <w:r>
+        <w:rPr>
+          <w:rFonts w:ascii="Calibri" w:hAnsi="Calibri" w:cs="Calibri"/>
+          <w:b/>
+          <w:sz w:val="16"/>
+          <w:szCs w:val="16"/>
+        </w:rPr>
+        <w:t>Cmd</w:t>
+      </w:r>
+      <w:proofErr w:type="spellEnd"/>
+      <w:r>
+        <w:rPr>
+          <w:rFonts w:ascii="Calibri" w:hAnsi="Calibri" w:cs="Calibri"/>
+          <w:b/>
+          <w:sz w:val="16"/>
+          <w:szCs w:val="16"/>
+        </w:rPr>
+        <w:t xml:space="preserve"> + Shift + F — </w:t>
+      </w:r>
+      <w:r>
+        <w:rPr>
+          <w:rFonts w:ascii="Calibri" w:hAnsi="Calibri" w:cs="Calibri"/>
+          <w:sz w:val="16"/>
+          <w:szCs w:val="16"/>
+        </w:rPr>
+        <w:t xml:space="preserve">Find in files </w:t>
+      </w:r>
+    </w:p>
+    <w:p>
+      <w:pPr>
+        <w:pStyle w:val="Heading1"/>
+        <w:spacing w:before="100" w:line="240" w:lineRule="auto"/>
+        <w:rPr>
+          <w:rFonts w:ascii="Calibri" w:hAnsi="Calibri" w:cs="Calibri"/>
+          <w:sz w:val="20"/>
+          <w:szCs w:val="20"/>
+        </w:rPr>
+      </w:pPr>
+      <w:bookmarkStart w:id="1" w:name="_Toc210151712"/>
+      <w:r>
+        <w:rPr>
+          <w:rFonts w:ascii="Calibri" w:hAnsi="Calibri" w:cs="Calibri"/>
+          <w:sz w:val="20"/>
+          <w:szCs w:val="20"/>
+        </w:rPr>
+        <w:t>R Markdown Shortcuts</w:t>
+      </w:r>
+      <w:bookmarkEnd w:id="1"/>
+    </w:p>
+    <w:p>
+      <w:pPr>
+        <w:spacing w:after="100" w:line="240" w:lineRule="auto"/>
+        <w:contextualSpacing/>
+        <w:rPr>
+          <w:rFonts w:ascii="Calibri" w:hAnsi="Calibri" w:cs="Calibri"/>
+          <w:sz w:val="16"/>
+          <w:szCs w:val="16"/>
+        </w:rPr>
+      </w:pPr>
+      <w:r>
+        <w:rPr>
+          <w:rFonts w:ascii="Calibri" w:hAnsi="Calibri" w:cs="Calibri"/>
+          <w:b/>
+          <w:sz w:val="16"/>
+          <w:szCs w:val="16"/>
+        </w:rPr>
+        <w:t xml:space="preserve">Alt + Ctrl + </w:t>
+      </w:r>
+      <w:proofErr w:type="spellStart"/>
+      <w:r>
+        <w:rPr>
+          <w:rFonts w:ascii="Calibri" w:hAnsi="Calibri" w:cs="Calibri"/>
+          <w:b/>
+          <w:sz w:val="16"/>
+          <w:szCs w:val="16"/>
+        </w:rPr>
+        <w:t>i</w:t>
+      </w:r>
+      <w:proofErr w:type="spellEnd"/>
+      <w:r>
+        <w:rPr>
+          <w:rFonts w:ascii="Calibri" w:hAnsi="Calibri" w:cs="Calibri"/>
+          <w:b/>
+          <w:sz w:val="16"/>
+          <w:szCs w:val="16"/>
+        </w:rPr>
+        <w:t xml:space="preserve"> / Option + </w:t>
+      </w:r>
+      <w:proofErr w:type="spellStart"/>
+      <w:r>
+        <w:rPr>
+          <w:rFonts w:ascii="Calibri" w:hAnsi="Calibri" w:cs="Calibri"/>
+          <w:b/>
+          <w:sz w:val="16"/>
+          <w:szCs w:val="16"/>
+        </w:rPr>
+        <w:t>Cmd</w:t>
+      </w:r>
+      <w:proofErr w:type="spellEnd"/>
+      <w:r>
+        <w:rPr>
+          <w:rFonts w:ascii="Calibri" w:hAnsi="Calibri" w:cs="Calibri"/>
+          <w:b/>
+          <w:sz w:val="16"/>
+          <w:szCs w:val="16"/>
+        </w:rPr>
+        <w:t xml:space="preserve"> + </w:t>
+      </w:r>
+      <w:proofErr w:type="spellStart"/>
+      <w:r>
+        <w:rPr>
+          <w:rFonts w:ascii="Calibri" w:hAnsi="Calibri" w:cs="Calibri"/>
+          <w:b/>
+          <w:sz w:val="16"/>
+          <w:szCs w:val="16"/>
+        </w:rPr>
+        <w:t>i</w:t>
+      </w:r>
+      <w:proofErr w:type="spellEnd"/>
+      <w:r>
+        <w:rPr>
+          <w:rFonts w:ascii="Calibri" w:hAnsi="Calibri" w:cs="Calibri"/>
+          <w:b/>
+          <w:sz w:val="16"/>
+          <w:szCs w:val="16"/>
+        </w:rPr>
+        <w:t xml:space="preserve"> — </w:t>
+      </w:r>
+      <w:r>
+        <w:rPr>
+          <w:rFonts w:ascii="Calibri" w:hAnsi="Calibri" w:cs="Calibri"/>
+          <w:sz w:val="16"/>
+          <w:szCs w:val="16"/>
+        </w:rPr>
+        <w:t xml:space="preserve">Insert R code chunk </w:t>
+      </w:r>
+    </w:p>
+    <w:p>
+      <w:pPr>
+        <w:spacing w:after="0" w:line="240" w:lineRule="auto"/>
+        <w:contextualSpacing/>
+        <w:rPr>
+          <w:rFonts w:ascii="Calibri" w:hAnsi="Calibri" w:cs="Calibri"/>
+          <w:sz w:val="16"/>
+          <w:szCs w:val="16"/>
+        </w:rPr>
+      </w:pPr>
+      <w:r>
+        <w:rPr>
+          <w:rFonts w:ascii="Calibri" w:hAnsi="Calibri" w:cs="Calibri"/>
+          <w:b/>
+          <w:sz w:val="16"/>
+          <w:szCs w:val="16"/>
+        </w:rPr>
+        <w:t>Ctrl/</w:t>
+      </w:r>
+      <w:proofErr w:type="spellStart"/>
+      <w:r>
+        <w:rPr>
+          <w:rFonts w:ascii="Calibri" w:hAnsi="Calibri" w:cs="Calibri"/>
+          <w:b/>
+          <w:sz w:val="16"/>
+          <w:szCs w:val="16"/>
+        </w:rPr>
+        <w:t>Cmd</w:t>
+      </w:r>
+      <w:proofErr w:type="spellEnd"/>
+      <w:r>
+        <w:rPr>
+          <w:rFonts w:ascii="Calibri" w:hAnsi="Calibri" w:cs="Calibri"/>
+          <w:b/>
+          <w:sz w:val="16"/>
+          <w:szCs w:val="16"/>
+        </w:rPr>
+        <w:t xml:space="preserve"> + Alt + C — </w:t>
+      </w:r>
+      <w:r>
+        <w:rPr>
+          <w:rFonts w:ascii="Calibri" w:hAnsi="Calibri" w:cs="Calibri"/>
+          <w:sz w:val="16"/>
+          <w:szCs w:val="16"/>
+        </w:rPr>
+        <w:t xml:space="preserve">Run all chunks above </w:t>
+      </w:r>
+    </w:p>
+    <w:p>
+      <w:pPr>
+        <w:spacing w:after="0" w:line="240" w:lineRule="auto"/>
+        <w:contextualSpacing/>
+        <w:rPr>
+          <w:rFonts w:ascii="Calibri" w:hAnsi="Calibri" w:cs="Calibri"/>
+          <w:sz w:val="16"/>
+          <w:szCs w:val="16"/>
+        </w:rPr>
+      </w:pPr>
+      <w:r>
+        <w:rPr>
+          <w:rFonts w:ascii="Calibri" w:hAnsi="Calibri" w:cs="Calibri"/>
+          <w:b/>
+          <w:sz w:val="16"/>
+          <w:szCs w:val="16"/>
+        </w:rPr>
+        <w:t>Ctrl/</w:t>
+      </w:r>
+      <w:proofErr w:type="spellStart"/>
+      <w:r>
+        <w:rPr>
+          <w:rFonts w:ascii="Calibri" w:hAnsi="Calibri" w:cs="Calibri"/>
+          <w:b/>
+          <w:sz w:val="16"/>
+          <w:szCs w:val="16"/>
+        </w:rPr>
+        <w:t>Cmd</w:t>
+      </w:r>
+      <w:proofErr w:type="spellEnd"/>
+      <w:r>
+        <w:rPr>
+          <w:rFonts w:ascii="Calibri" w:hAnsi="Calibri" w:cs="Calibri"/>
+          <w:b/>
+          <w:sz w:val="16"/>
+          <w:szCs w:val="16"/>
+        </w:rPr>
+        <w:t xml:space="preserve"> + Alt + R — </w:t>
+      </w:r>
+      <w:r>
+        <w:rPr>
+          <w:rFonts w:ascii="Calibri" w:hAnsi="Calibri" w:cs="Calibri"/>
+          <w:sz w:val="16"/>
+          <w:szCs w:val="16"/>
+        </w:rPr>
+        <w:t xml:space="preserve">Run all chunks in document </w:t>
+      </w:r>
+    </w:p>
+    <w:p>
+      <w:pPr>
+        <w:spacing w:after="0" w:line="240" w:lineRule="auto"/>
+        <w:contextualSpacing/>
+        <w:rPr>
+          <w:rFonts w:ascii="Calibri" w:hAnsi="Calibri" w:cs="Calibri"/>
+          <w:sz w:val="16"/>
+          <w:szCs w:val="16"/>
+        </w:rPr>
+      </w:pPr>
+      <w:r>
+        <w:rPr>
+          <w:rFonts w:ascii="Calibri" w:hAnsi="Calibri" w:cs="Calibri"/>
+          <w:b/>
+          <w:sz w:val="16"/>
+          <w:szCs w:val="16"/>
+        </w:rPr>
+        <w:t>Ctrl/</w:t>
+      </w:r>
+      <w:proofErr w:type="spellStart"/>
+      <w:r>
+        <w:rPr>
+          <w:rFonts w:ascii="Calibri" w:hAnsi="Calibri" w:cs="Calibri"/>
+          <w:b/>
+          <w:sz w:val="16"/>
+          <w:szCs w:val="16"/>
+        </w:rPr>
+        <w:t>Cmd</w:t>
+      </w:r>
+      <w:proofErr w:type="spellEnd"/>
+      <w:r>
+        <w:rPr>
+          <w:rFonts w:ascii="Calibri" w:hAnsi="Calibri" w:cs="Calibri"/>
+          <w:b/>
+          <w:sz w:val="16"/>
+          <w:szCs w:val="16"/>
+        </w:rPr>
+        <w:t xml:space="preserve"> + Alt + n — </w:t>
+      </w:r>
+      <w:r>
+        <w:rPr>
+          <w:rFonts w:ascii="Calibri" w:hAnsi="Calibri" w:cs="Calibri"/>
+          <w:sz w:val="16"/>
+          <w:szCs w:val="16"/>
+        </w:rPr>
+        <w:t xml:space="preserve">Run current chunk </w:t>
+      </w:r>
+    </w:p>
+    <w:p>
+      <w:pPr>
+        <w:spacing w:after="0" w:line="240" w:lineRule="auto"/>
+        <w:contextualSpacing/>
+        <w:rPr>
+          <w:rFonts w:ascii="Calibri" w:hAnsi="Calibri" w:cs="Calibri"/>
+          <w:sz w:val="16"/>
+          <w:szCs w:val="16"/>
+        </w:rPr>
+      </w:pPr>
+      <w:r>
+        <w:rPr>
+          <w:rFonts w:ascii="Calibri" w:hAnsi="Calibri" w:cs="Calibri"/>
+          <w:b/>
+          <w:sz w:val="16"/>
+          <w:szCs w:val="16"/>
+        </w:rPr>
+        <w:t>Ctrl/</w:t>
+      </w:r>
+      <w:proofErr w:type="spellStart"/>
+      <w:r>
+        <w:rPr>
+          <w:rFonts w:ascii="Calibri" w:hAnsi="Calibri" w:cs="Calibri"/>
+          <w:b/>
+          <w:sz w:val="16"/>
+          <w:szCs w:val="16"/>
+        </w:rPr>
+        <w:t>Cmd</w:t>
+      </w:r>
+      <w:proofErr w:type="spellEnd"/>
+      <w:r>
+        <w:rPr>
+          <w:rFonts w:ascii="Calibri" w:hAnsi="Calibri" w:cs="Calibri"/>
+          <w:b/>
+          <w:sz w:val="16"/>
+          <w:szCs w:val="16"/>
+        </w:rPr>
+        <w:t xml:space="preserve"> + Shift + K — </w:t>
+      </w:r>
+      <w:r>
+        <w:rPr>
+          <w:rFonts w:ascii="Calibri" w:hAnsi="Calibri" w:cs="Calibri"/>
+          <w:sz w:val="16"/>
+          <w:szCs w:val="16"/>
+        </w:rPr>
+        <w:t xml:space="preserve">Knit document </w:t>
+      </w:r>
+    </w:p>
+    <w:p>
+      <w:pPr>
+        <w:spacing w:after="0" w:line="240" w:lineRule="auto"/>
+        <w:contextualSpacing/>
+        <w:rPr>
+          <w:rFonts w:ascii="Calibri" w:hAnsi="Calibri" w:cs="Calibri"/>
+          <w:sz w:val="16"/>
+          <w:szCs w:val="16"/>
+        </w:rPr>
+      </w:pPr>
+      <w:r>
+        <w:rPr>
+          <w:rFonts w:ascii="Calibri" w:hAnsi="Calibri" w:cs="Calibri"/>
+          <w:b/>
+          <w:sz w:val="16"/>
+          <w:szCs w:val="16"/>
+        </w:rPr>
+        <w:t>Ctrl/</w:t>
+      </w:r>
+      <w:proofErr w:type="spellStart"/>
+      <w:r>
+        <w:rPr>
+          <w:rFonts w:ascii="Calibri" w:hAnsi="Calibri" w:cs="Calibri"/>
+          <w:b/>
+          <w:sz w:val="16"/>
+          <w:szCs w:val="16"/>
+        </w:rPr>
+        <w:t>Cmd</w:t>
+      </w:r>
+      <w:proofErr w:type="spellEnd"/>
+      <w:r>
+        <w:rPr>
+          <w:rFonts w:ascii="Calibri" w:hAnsi="Calibri" w:cs="Calibri"/>
+          <w:b/>
+          <w:sz w:val="16"/>
+          <w:szCs w:val="16"/>
+        </w:rPr>
+        <w:t xml:space="preserve"> + Alt + </w:t>
+      </w:r>
+      <w:proofErr w:type="spellStart"/>
+      <w:r>
+        <w:rPr>
+          <w:rFonts w:ascii="Calibri" w:hAnsi="Calibri" w:cs="Calibri"/>
+          <w:b/>
+          <w:sz w:val="16"/>
+          <w:szCs w:val="16"/>
+        </w:rPr>
+        <w:t>i</w:t>
+      </w:r>
+      <w:proofErr w:type="spellEnd"/>
+      <w:r>
+        <w:rPr>
+          <w:rFonts w:ascii="Calibri" w:hAnsi="Calibri" w:cs="Calibri"/>
+          <w:b/>
+          <w:sz w:val="16"/>
+          <w:szCs w:val="16"/>
+        </w:rPr>
+        <w:t xml:space="preserve"> — </w:t>
+      </w:r>
+      <w:r>
+        <w:rPr>
+          <w:rFonts w:ascii="Calibri" w:hAnsi="Calibri" w:cs="Calibri"/>
+          <w:sz w:val="16"/>
+          <w:szCs w:val="16"/>
+        </w:rPr>
+        <w:t xml:space="preserve">Insert inline R code </w:t>
+      </w:r>
+    </w:p>
+    <w:p>
+      <w:pPr>
+        <w:spacing w:after="0" w:line="240" w:lineRule="auto"/>
+        <w:contextualSpacing/>
+        <w:rPr>
+          <w:rFonts w:ascii="Calibri" w:hAnsi="Calibri" w:cs="Calibri"/>
+          <w:sz w:val="16"/>
+          <w:szCs w:val="16"/>
+        </w:rPr>
+      </w:pPr>
+      <w:r>
+        <w:rPr>
+          <w:rFonts w:ascii="Calibri" w:hAnsi="Calibri" w:cs="Calibri"/>
+          <w:b/>
+          <w:sz w:val="16"/>
+          <w:szCs w:val="16"/>
+        </w:rPr>
+        <w:t>Ctrl/</w:t>
+      </w:r>
+      <w:proofErr w:type="spellStart"/>
+      <w:r>
+        <w:rPr>
+          <w:rFonts w:ascii="Calibri" w:hAnsi="Calibri" w:cs="Calibri"/>
+          <w:b/>
+          <w:sz w:val="16"/>
+          <w:szCs w:val="16"/>
+        </w:rPr>
+        <w:t>Cmd</w:t>
+      </w:r>
+      <w:proofErr w:type="spellEnd"/>
+      <w:r>
+        <w:rPr>
+          <w:rFonts w:ascii="Calibri" w:hAnsi="Calibri" w:cs="Calibri"/>
+          <w:b/>
+          <w:sz w:val="16"/>
+          <w:szCs w:val="16"/>
+        </w:rPr>
+        <w:t xml:space="preserve"> + b — </w:t>
+      </w:r>
+      <w:r>
+        <w:rPr>
+          <w:rFonts w:ascii="Calibri" w:hAnsi="Calibri" w:cs="Calibri"/>
+          <w:sz w:val="16"/>
+          <w:szCs w:val="16"/>
+        </w:rPr>
+        <w:t>Bold text</w:t>
+      </w:r>
+    </w:p>
+    <w:p>
+      <w:pPr>
+        <w:spacing w:after="0" w:line="240" w:lineRule="auto"/>
+        <w:contextualSpacing/>
+        <w:rPr>
+          <w:rFonts w:ascii="Calibri" w:hAnsi="Calibri" w:cs="Calibri"/>
+          <w:sz w:val="16"/>
+          <w:szCs w:val="16"/>
+        </w:rPr>
+      </w:pPr>
+      <w:r>
+        <w:rPr>
+          <w:rFonts w:ascii="Calibri" w:hAnsi="Calibri" w:cs="Calibri"/>
+          <w:b/>
+          <w:sz w:val="16"/>
+          <w:szCs w:val="16"/>
+        </w:rPr>
+        <w:t>Ctrl/</w:t>
+      </w:r>
+      <w:proofErr w:type="spellStart"/>
+      <w:r>
+        <w:rPr>
+          <w:rFonts w:ascii="Calibri" w:hAnsi="Calibri" w:cs="Calibri"/>
+          <w:b/>
+          <w:sz w:val="16"/>
+          <w:szCs w:val="16"/>
+        </w:rPr>
+        <w:t>Cmd</w:t>
+      </w:r>
+      <w:proofErr w:type="spellEnd"/>
+      <w:r>
+        <w:rPr>
+          <w:rFonts w:ascii="Calibri" w:hAnsi="Calibri" w:cs="Calibri"/>
+          <w:b/>
+          <w:sz w:val="16"/>
+          <w:szCs w:val="16"/>
+        </w:rPr>
+        <w:t xml:space="preserve"> + </w:t>
+      </w:r>
+      <w:proofErr w:type="spellStart"/>
+      <w:r>
+        <w:rPr>
+          <w:rFonts w:ascii="Calibri" w:hAnsi="Calibri" w:cs="Calibri"/>
+          <w:b/>
+          <w:sz w:val="16"/>
+          <w:szCs w:val="16"/>
+        </w:rPr>
+        <w:t>i</w:t>
+      </w:r>
+      <w:proofErr w:type="spellEnd"/>
+      <w:r>
+        <w:rPr>
+          <w:rFonts w:ascii="Calibri" w:hAnsi="Calibri" w:cs="Calibri"/>
+          <w:b/>
+          <w:sz w:val="16"/>
+          <w:szCs w:val="16"/>
+        </w:rPr>
+        <w:t xml:space="preserve"> — </w:t>
+      </w:r>
+      <w:r>
+        <w:rPr>
+          <w:rFonts w:ascii="Calibri" w:hAnsi="Calibri" w:cs="Calibri"/>
+          <w:sz w:val="16"/>
+          <w:szCs w:val="16"/>
+        </w:rPr>
+        <w:t xml:space="preserve">Italic text </w:t>
+      </w:r>
+    </w:p>
+    <w:p>
+      <w:pPr>
+        <w:spacing w:after="0" w:line="240" w:lineRule="auto"/>
+        <w:contextualSpacing/>
+        <w:rPr>
+          <w:rFonts w:ascii="Calibri" w:hAnsi="Calibri" w:cs="Calibri"/>
+          <w:sz w:val="16"/>
+          <w:szCs w:val="16"/>
+        </w:rPr>
+      </w:pPr>
+      <w:r>
+        <w:rPr>
+          <w:rFonts w:ascii="Calibri" w:hAnsi="Calibri" w:cs="Calibri"/>
+          <w:b/>
+          <w:sz w:val="16"/>
+          <w:szCs w:val="16"/>
+        </w:rPr>
+        <w:t>Ctrl/</w:t>
+      </w:r>
+      <w:proofErr w:type="spellStart"/>
+      <w:r>
+        <w:rPr>
+          <w:rFonts w:ascii="Calibri" w:hAnsi="Calibri" w:cs="Calibri"/>
+          <w:b/>
+          <w:sz w:val="16"/>
+          <w:szCs w:val="16"/>
+        </w:rPr>
+        <w:t>Cmd</w:t>
+      </w:r>
+      <w:proofErr w:type="spellEnd"/>
+      <w:r>
+        <w:rPr>
+          <w:rFonts w:ascii="Calibri" w:hAnsi="Calibri" w:cs="Calibri"/>
+          <w:b/>
+          <w:sz w:val="16"/>
+          <w:szCs w:val="16"/>
+        </w:rPr>
+        <w:t xml:space="preserve"> + Shift + h — </w:t>
+      </w:r>
+      <w:r>
+        <w:rPr>
+          <w:rFonts w:ascii="Calibri" w:hAnsi="Calibri" w:cs="Calibri"/>
+          <w:sz w:val="16"/>
+          <w:szCs w:val="16"/>
+        </w:rPr>
+        <w:t xml:space="preserve">Insert section header </w:t>
+      </w:r>
+    </w:p>
+    <w:p>
+      <w:pPr>
+        <w:spacing w:after="0" w:line="240" w:lineRule="auto"/>
+        <w:contextualSpacing/>
+        <w:rPr>
+          <w:rFonts w:ascii="Calibri" w:hAnsi="Calibri" w:cs="Calibri"/>
+          <w:sz w:val="16"/>
+          <w:szCs w:val="16"/>
+        </w:rPr>
+      </w:pPr>
+    </w:p>
+    <w:p>
+      <w:pPr>
+        <w:spacing w:after="0" w:line="240" w:lineRule="auto"/>
+        <w:contextualSpacing/>
+        <w:rPr>
+          <w:rFonts w:ascii="Calibri" w:hAnsi="Calibri" w:cs="Calibri"/>
+          <w:sz w:val="16"/>
+          <w:szCs w:val="16"/>
+        </w:rPr>
+      </w:pPr>
+    </w:p>
+    <w:p>
+      <w:pPr>
+        <w:spacing w:after="0" w:line="240" w:lineRule="auto"/>
+        <w:contextualSpacing/>
+        <w:rPr>
+          <w:rFonts w:ascii="Calibri" w:hAnsi="Calibri" w:cs="Calibri"/>
+          <w:sz w:val="16"/>
+          <w:szCs w:val="16"/>
+        </w:rPr>
+      </w:pPr>
+    </w:p>
+    <w:p>
+      <w:pPr>
+        <w:pStyle w:val="Title"/>
+      </w:pPr>
+      <w:r>
+        <w:lastRenderedPageBreak/>
+        <w:t>Lecture 1: Introduction to Programming</w:t>
+      </w:r>
+    </w:p>
+    <w:p>
+      <w:pPr>
         <w:spacing w:line="240" w:lineRule="auto"/>
         <w:contextualSpacing/>
-      </w:pPr>
-      <w:r>
-        <w:t>‘</w:t>
-      </w:r>
-    </w:p>
-    <w:p>
-      <w:pPr>
-        <w:spacing w:line="240" w:lineRule="auto"/>
-        <w:contextualSpacing/>
-      </w:pPr>
-    </w:p>
-    <w:p>
-      <w:pPr>
-        <w:spacing w:line="240" w:lineRule="auto"/>
-        <w:contextualSpacing/>
-      </w:pPr>
-    </w:p>
-    <w:p>
-      <w:pPr>
-        <w:spacing w:line="240" w:lineRule="auto"/>
-        <w:contextualSpacing/>
-      </w:pPr>
-    </w:p>
-    <w:p>
-      <w:pPr>
-        <w:spacing w:line="240" w:lineRule="auto"/>
-        <w:contextualSpacing/>
-      </w:pPr>
-    </w:p>
-    <w:p>
-      <w:pPr>
-        <w:spacing w:line="240" w:lineRule="auto"/>
-        <w:contextualSpacing/>
-      </w:pPr>
-    </w:p>
-    <w:p>
-      <w:pPr>
-        <w:spacing w:line="240" w:lineRule="auto"/>
-        <w:contextualSpacing/>
-      </w:pPr>
-    </w:p>
-    <w:p>
-      <w:pPr>
-        <w:spacing w:line="240" w:lineRule="auto"/>
-        <w:contextualSpacing/>
-      </w:pPr>
-    </w:p>
-    <w:p>
-      <w:pPr>
-        <w:spacing w:line="240" w:lineRule="auto"/>
-        <w:contextualSpacing/>
-      </w:pPr>
-    </w:p>
-    <w:p>
-      <w:pPr>
-        <w:spacing w:line="240" w:lineRule="auto"/>
-        <w:contextualSpacing/>
-      </w:pPr>
-    </w:p>
-    <w:p>
-      <w:pPr>
-        <w:pStyle w:val="Title"/>
-      </w:pPr>
-      <w:r>
-        <w:lastRenderedPageBreak/>
-        <w:t>Lecture 1: Introduction to Programming</w:t>
-      </w:r>
-    </w:p>
-    <w:p>
-      <w:pPr>
-        <w:spacing w:line="240" w:lineRule="auto"/>
-        <w:contextualSpacing/>
         <w:rPr>
           <w:rFonts w:ascii="Calibri" w:hAnsi="Calibri" w:cs="Calibri"/>
         </w:rPr>
@@ -3219,7 +5090,7 @@
           <w:rFonts w:ascii="Calibri" w:hAnsi="Calibri" w:cs="Calibri"/>
         </w:rPr>
       </w:pPr>
-      <w:bookmarkStart w:id="0" w:name="_Toc210093631"/>
+      <w:bookmarkStart w:id="2" w:name="_Toc210151713"/>
       <w:r>
         <w:rPr>
           <w:rFonts w:ascii="Calibri" w:hAnsi="Calibri" w:cs="Calibri"/>
@@ -3232,7 +5103,7 @@
         </w:rPr>
         <w:t>Concepts</w:t>
       </w:r>
-      <w:bookmarkEnd w:id="0"/>
+      <w:bookmarkEnd w:id="2"/>
     </w:p>
     <w:tbl>
       <w:tblPr>
@@ -3563,7 +5434,7 @@
                 <w:b w:val="0"/>
                 <w:bCs w:val="0"/>
               </w:rPr>
-              <w:t>Assignment</w:t>
+              <w:t>Variable</w:t>
             </w:r>
           </w:p>
         </w:tc>
@@ -3646,14 +5517,14 @@
           <w:rFonts w:ascii="Calibri" w:hAnsi="Calibri" w:cs="Calibri"/>
         </w:rPr>
       </w:pPr>
-      <w:bookmarkStart w:id="1" w:name="_Toc210093632"/>
+      <w:bookmarkStart w:id="3" w:name="_Toc210151714"/>
       <w:r>
         <w:rPr>
           <w:rFonts w:ascii="Calibri" w:hAnsi="Calibri" w:cs="Calibri"/>
         </w:rPr>
         <w:t>Worked Coding Examples</w:t>
       </w:r>
-      <w:bookmarkEnd w:id="1"/>
+      <w:bookmarkEnd w:id="3"/>
     </w:p>
     <w:p>
       <w:pPr>
@@ -3663,14 +5534,14 @@
           <w:rFonts w:ascii="Calibri" w:hAnsi="Calibri" w:cs="Calibri"/>
         </w:rPr>
       </w:pPr>
-      <w:bookmarkStart w:id="2" w:name="_Toc210093633"/>
-      <w:r>
-        <w:rPr>
-          <w:rFonts w:ascii="Calibri" w:hAnsi="Calibri" w:cs="Calibri"/>
-        </w:rPr>
-        <w:t>Assignment</w:t>
-      </w:r>
-      <w:bookmarkEnd w:id="2"/>
+      <w:bookmarkStart w:id="4" w:name="_Toc210151715"/>
+      <w:r>
+        <w:rPr>
+          <w:rFonts w:ascii="Calibri" w:hAnsi="Calibri" w:cs="Calibri"/>
+        </w:rPr>
+        <w:t>Variable</w:t>
+      </w:r>
+      <w:bookmarkEnd w:id="4"/>
     </w:p>
     <w:p>
       <w:pPr>
@@ -3787,14 +5658,14 @@
           <w:rFonts w:ascii="Calibri" w:hAnsi="Calibri" w:cs="Calibri"/>
         </w:rPr>
       </w:pPr>
-      <w:bookmarkStart w:id="3" w:name="_Toc210093634"/>
+      <w:bookmarkStart w:id="5" w:name="_Toc210151716"/>
       <w:r>
         <w:rPr>
           <w:rFonts w:ascii="Calibri" w:hAnsi="Calibri" w:cs="Calibri"/>
         </w:rPr>
         <w:t>Vector</w:t>
       </w:r>
-      <w:bookmarkEnd w:id="3"/>
+      <w:bookmarkEnd w:id="5"/>
     </w:p>
     <w:p>
       <w:pPr>
@@ -3895,14 +5766,14 @@
           <w:rFonts w:ascii="Calibri" w:hAnsi="Calibri" w:cs="Calibri"/>
         </w:rPr>
       </w:pPr>
-      <w:bookmarkStart w:id="4" w:name="_Toc210093635"/>
+      <w:bookmarkStart w:id="6" w:name="_Toc210151717"/>
       <w:r>
         <w:rPr>
           <w:rFonts w:ascii="Calibri" w:hAnsi="Calibri" w:cs="Calibri"/>
         </w:rPr>
         <w:t>Matrix</w:t>
       </w:r>
-      <w:bookmarkEnd w:id="4"/>
+      <w:bookmarkEnd w:id="6"/>
     </w:p>
     <w:p>
       <w:pPr>
@@ -4050,14 +5921,14 @@
           <w:rFonts w:ascii="Calibri" w:hAnsi="Calibri" w:cs="Calibri"/>
         </w:rPr>
       </w:pPr>
-      <w:bookmarkStart w:id="5" w:name="_Toc210093636"/>
+      <w:bookmarkStart w:id="7" w:name="_Toc210151718"/>
       <w:r>
         <w:rPr>
           <w:rFonts w:ascii="Calibri" w:hAnsi="Calibri" w:cs="Calibri"/>
         </w:rPr>
         <w:t>Dataframe</w:t>
       </w:r>
-      <w:bookmarkEnd w:id="5"/>
+      <w:bookmarkEnd w:id="7"/>
     </w:p>
     <w:p>
       <w:pPr>
@@ -4197,7 +6068,7 @@
           <w:rFonts w:ascii="Calibri" w:hAnsi="Calibri" w:cs="Calibri"/>
         </w:rPr>
       </w:pPr>
-      <w:bookmarkStart w:id="6" w:name="_Toc210093637"/>
+      <w:bookmarkStart w:id="8" w:name="_Toc210151719"/>
       <w:r>
         <w:rPr>
           <w:rFonts w:ascii="Calibri" w:hAnsi="Calibri" w:cs="Calibri"/>
@@ -4205,7 +6076,7 @@
         <w:lastRenderedPageBreak/>
         <w:t>Quick Cheatsheet</w:t>
       </w:r>
-      <w:bookmarkEnd w:id="6"/>
+      <w:bookmarkEnd w:id="8"/>
     </w:p>
     <w:tbl>
       <w:tblPr>
@@ -4275,7 +6146,7 @@
               <w:rPr>
                 <w:rFonts w:ascii="Calibri" w:hAnsi="Calibri" w:cs="Calibri"/>
               </w:rPr>
-              <w:t>Assignment</w:t>
+              <w:t>Variable</w:t>
             </w:r>
           </w:p>
         </w:tc>
@@ -4337,7 +6208,21 @@
               <w:rPr>
                 <w:rFonts w:ascii="Calibri" w:hAnsi="Calibri" w:cs="Calibri"/>
               </w:rPr>
-              <w:t>ages &lt;- c(34, 56, 45)</w:t>
+              <w:t xml:space="preserve">ages &lt;- </w:t>
+            </w:r>
+            <w:proofErr w:type="gramStart"/>
+            <w:r>
+              <w:rPr>
+                <w:rFonts w:ascii="Calibri" w:hAnsi="Calibri" w:cs="Calibri"/>
+              </w:rPr>
+              <w:t>c(</w:t>
+            </w:r>
+            <w:proofErr w:type="gramEnd"/>
+            <w:r>
+              <w:rPr>
+                <w:rFonts w:ascii="Calibri" w:hAnsi="Calibri" w:cs="Calibri"/>
+              </w:rPr>
+              <w:t>34, 56, 45)</w:t>
             </w:r>
           </w:p>
         </w:tc>
@@ -4638,7 +6523,7 @@
           <w:rFonts w:ascii="Calibri" w:hAnsi="Calibri" w:cs="Calibri"/>
         </w:rPr>
       </w:pPr>
-      <w:bookmarkStart w:id="7" w:name="_Toc210093638"/>
+      <w:bookmarkStart w:id="9" w:name="_Toc210151720"/>
       <w:r>
         <w:rPr>
           <w:rFonts w:ascii="Calibri" w:hAnsi="Calibri" w:cs="Calibri"/>
@@ -4651,7 +6536,7 @@
         </w:rPr>
         <w:t>Concepts</w:t>
       </w:r>
-      <w:bookmarkEnd w:id="7"/>
+      <w:bookmarkEnd w:id="9"/>
     </w:p>
     <w:tbl>
       <w:tblPr>
@@ -4923,14 +6808,14 @@
           <w:rFonts w:ascii="Calibri" w:hAnsi="Calibri" w:cs="Calibri"/>
         </w:rPr>
       </w:pPr>
-      <w:bookmarkStart w:id="8" w:name="_Toc210093639"/>
+      <w:bookmarkStart w:id="10" w:name="_Toc210151721"/>
       <w:r>
         <w:rPr>
           <w:rFonts w:ascii="Calibri" w:hAnsi="Calibri" w:cs="Calibri"/>
         </w:rPr>
         <w:t>Worked Coding Examples</w:t>
       </w:r>
-      <w:bookmarkEnd w:id="8"/>
+      <w:bookmarkEnd w:id="10"/>
     </w:p>
     <w:p>
       <w:pPr>
@@ -4940,14 +6825,14 @@
           <w:rFonts w:ascii="Calibri" w:hAnsi="Calibri" w:cs="Calibri"/>
         </w:rPr>
       </w:pPr>
-      <w:bookmarkStart w:id="9" w:name="_Toc210093640"/>
+      <w:bookmarkStart w:id="11" w:name="_Toc210151722"/>
       <w:r>
         <w:rPr>
           <w:rFonts w:ascii="Calibri" w:hAnsi="Calibri" w:cs="Calibri"/>
         </w:rPr>
         <w:t>Reading Data</w:t>
       </w:r>
-      <w:bookmarkEnd w:id="9"/>
+      <w:bookmarkEnd w:id="11"/>
     </w:p>
     <w:p>
       <w:pPr>
@@ -5048,14 +6933,14 @@
           <w:rFonts w:ascii="Calibri" w:hAnsi="Calibri" w:cs="Calibri"/>
         </w:rPr>
       </w:pPr>
-      <w:bookmarkStart w:id="10" w:name="_Toc210093641"/>
+      <w:bookmarkStart w:id="12" w:name="_Toc210151723"/>
       <w:r>
         <w:rPr>
           <w:rFonts w:ascii="Calibri" w:hAnsi="Calibri" w:cs="Calibri"/>
         </w:rPr>
         <w:t>Subsetting</w:t>
       </w:r>
-      <w:bookmarkEnd w:id="10"/>
+      <w:bookmarkEnd w:id="12"/>
     </w:p>
     <w:p>
       <w:pPr>
@@ -5157,14 +7042,14 @@
           <w:rFonts w:ascii="Calibri" w:hAnsi="Calibri" w:cs="Calibri"/>
         </w:rPr>
       </w:pPr>
-      <w:bookmarkStart w:id="11" w:name="_Toc210093642"/>
+      <w:bookmarkStart w:id="13" w:name="_Toc210151724"/>
       <w:r>
         <w:rPr>
           <w:rFonts w:ascii="Calibri" w:hAnsi="Calibri" w:cs="Calibri"/>
         </w:rPr>
         <w:t>New column</w:t>
       </w:r>
-      <w:bookmarkEnd w:id="11"/>
+      <w:bookmarkEnd w:id="13"/>
     </w:p>
     <w:p>
       <w:pPr>
@@ -5289,14 +7174,14 @@
           <w:rFonts w:ascii="Calibri" w:hAnsi="Calibri" w:cs="Calibri"/>
         </w:rPr>
       </w:pPr>
-      <w:bookmarkStart w:id="12" w:name="_Toc210093643"/>
+      <w:bookmarkStart w:id="14" w:name="_Toc210151725"/>
       <w:r>
         <w:rPr>
           <w:rFonts w:ascii="Calibri" w:hAnsi="Calibri" w:cs="Calibri"/>
         </w:rPr>
         <w:t>Tidyverse mutate</w:t>
       </w:r>
-      <w:bookmarkEnd w:id="12"/>
+      <w:bookmarkEnd w:id="14"/>
     </w:p>
     <w:p>
       <w:pPr>
@@ -5429,14 +7314,14 @@
           <w:rFonts w:ascii="Calibri" w:hAnsi="Calibri" w:cs="Calibri"/>
         </w:rPr>
       </w:pPr>
-      <w:bookmarkStart w:id="13" w:name="_Toc210093644"/>
+      <w:bookmarkStart w:id="15" w:name="_Toc210151726"/>
       <w:r>
         <w:rPr>
           <w:rFonts w:ascii="Calibri" w:hAnsi="Calibri" w:cs="Calibri"/>
         </w:rPr>
         <w:t>Regex</w:t>
       </w:r>
-      <w:bookmarkEnd w:id="13"/>
+      <w:bookmarkEnd w:id="15"/>
     </w:p>
     <w:p>
       <w:pPr>
@@ -5543,7 +7428,7 @@
           <w:rFonts w:ascii="Calibri" w:hAnsi="Calibri" w:cs="Calibri"/>
         </w:rPr>
       </w:pPr>
-      <w:bookmarkStart w:id="14" w:name="_Toc210093645"/>
+      <w:bookmarkStart w:id="16" w:name="_Toc210151727"/>
       <w:r>
         <w:rPr>
           <w:rFonts w:ascii="Calibri" w:hAnsi="Calibri" w:cs="Calibri"/>
@@ -5551,7 +7436,7 @@
         <w:lastRenderedPageBreak/>
         <w:t>Quick Cheatsheet</w:t>
       </w:r>
-      <w:bookmarkEnd w:id="14"/>
+      <w:bookmarkEnd w:id="16"/>
     </w:p>
     <w:tbl>
       <w:tblPr>
@@ -6049,7 +7934,7 @@
           <w:rFonts w:ascii="Calibri" w:hAnsi="Calibri" w:cs="Calibri"/>
         </w:rPr>
       </w:pPr>
-      <w:bookmarkStart w:id="15" w:name="_Toc210093646"/>
+      <w:bookmarkStart w:id="17" w:name="_Toc210151728"/>
       <w:r>
         <w:rPr>
           <w:rFonts w:ascii="Calibri" w:hAnsi="Calibri" w:cs="Calibri"/>
@@ -6057,7 +7942,7 @@
         <w:lastRenderedPageBreak/>
         <w:t>Regular Expressions (Regex) in R</w:t>
       </w:r>
-      <w:bookmarkEnd w:id="15"/>
+      <w:bookmarkEnd w:id="17"/>
     </w:p>
     <w:p>
       <w:pPr>
@@ -6087,14 +7972,14 @@
       <w:pPr>
         <w:pStyle w:val="Heading2"/>
       </w:pPr>
-      <w:bookmarkStart w:id="16" w:name="_Toc210093647"/>
+      <w:bookmarkStart w:id="18" w:name="_Toc210151729"/>
       <w:r>
         <w:rPr>
           <w:highlight w:val="yellow"/>
         </w:rPr>
         <w:t>String manipulation functions:</w:t>
       </w:r>
-      <w:bookmarkEnd w:id="16"/>
+      <w:bookmarkEnd w:id="18"/>
     </w:p>
     <w:p>
       <w:pPr>
@@ -6103,14 +7988,14 @@
           <w:rFonts w:ascii="Calibri" w:hAnsi="Calibri" w:cs="Calibri"/>
         </w:rPr>
       </w:pPr>
-      <w:bookmarkStart w:id="17" w:name="_Toc210093648"/>
+      <w:bookmarkStart w:id="19" w:name="_Toc210151730"/>
       <w:r>
         <w:rPr>
           <w:rFonts w:ascii="Calibri" w:hAnsi="Calibri" w:cs="Calibri"/>
         </w:rPr>
         <w:t>Example — grep (search; return row numbers)</w:t>
       </w:r>
-      <w:bookmarkEnd w:id="17"/>
+      <w:bookmarkEnd w:id="19"/>
     </w:p>
     <w:p>
       <w:pPr>
@@ -6319,7 +8204,7 @@
           <w:lang w:val="en-GB" w:eastAsia="en-GB"/>
         </w:rPr>
       </w:pPr>
-      <w:bookmarkStart w:id="18" w:name="_Toc210093649"/>
+      <w:bookmarkStart w:id="20" w:name="_Toc210151731"/>
       <w:r>
         <w:rPr>
           <w:rFonts w:ascii="Calibri" w:hAnsi="Calibri" w:cs="Calibri"/>
@@ -6343,7 +8228,7 @@
         </w:rPr>
         <w:t xml:space="preserve"> (search; return TRUE/FALSE per element)</w:t>
       </w:r>
-      <w:bookmarkEnd w:id="18"/>
+      <w:bookmarkEnd w:id="20"/>
     </w:p>
     <w:p>
       <w:pPr>
@@ -6623,7 +8508,7 @@
           <w:lang w:val="en-GB" w:eastAsia="en-GB"/>
         </w:rPr>
       </w:pPr>
-      <w:bookmarkStart w:id="19" w:name="_Toc210093650"/>
+      <w:bookmarkStart w:id="21" w:name="_Toc210151732"/>
       <w:r>
         <w:rPr>
           <w:rFonts w:ascii="Calibri" w:hAnsi="Calibri" w:cs="Calibri"/>
@@ -6647,7 +8532,7 @@
         </w:rPr>
         <w:t xml:space="preserve"> (replace ALL matches)</w:t>
       </w:r>
-      <w:bookmarkEnd w:id="19"/>
+      <w:bookmarkEnd w:id="21"/>
     </w:p>
     <w:p>
       <w:pPr>
@@ -7040,14 +8925,14 @@
           <w:rFonts w:ascii="Calibri" w:hAnsi="Calibri" w:cs="Calibri"/>
         </w:rPr>
       </w:pPr>
-      <w:bookmarkStart w:id="20" w:name="_Toc210093651"/>
+      <w:bookmarkStart w:id="22" w:name="_Toc210151733"/>
       <w:r>
         <w:rPr>
           <w:rFonts w:ascii="Calibri" w:hAnsi="Calibri" w:cs="Calibri"/>
         </w:rPr>
         <w:t>Example — sub (replace FIRST match only)</w:t>
       </w:r>
-      <w:bookmarkEnd w:id="20"/>
+      <w:bookmarkEnd w:id="22"/>
     </w:p>
     <w:p>
       <w:pPr>
@@ -7270,7 +9155,7 @@
           <w:rFonts w:ascii="Calibri" w:hAnsi="Calibri" w:cs="Calibri"/>
         </w:rPr>
       </w:pPr>
-      <w:bookmarkStart w:id="21" w:name="_Toc210093652"/>
+      <w:bookmarkStart w:id="23" w:name="_Toc210151734"/>
       <w:r>
         <w:rPr>
           <w:rFonts w:ascii="Calibri" w:hAnsi="Calibri" w:cs="Calibri"/>
@@ -7278,7 +9163,7 @@
         </w:rPr>
         <w:t>Anchors</w:t>
       </w:r>
-      <w:bookmarkEnd w:id="21"/>
+      <w:bookmarkEnd w:id="23"/>
     </w:p>
     <w:p>
       <w:pPr>
@@ -7357,7 +9242,7 @@
           <w:rFonts w:ascii="Calibri" w:hAnsi="Calibri" w:cs="Calibri"/>
         </w:rPr>
       </w:pPr>
-      <w:bookmarkStart w:id="22" w:name="_Toc210093653"/>
+      <w:bookmarkStart w:id="24" w:name="_Toc210151735"/>
       <w:r>
         <w:rPr>
           <w:rFonts w:ascii="Calibri" w:hAnsi="Calibri" w:cs="Calibri"/>
@@ -7365,7 +9250,7 @@
         </w:rPr>
         <w:t>Wildcards</w:t>
       </w:r>
-      <w:bookmarkEnd w:id="22"/>
+      <w:bookmarkEnd w:id="24"/>
     </w:p>
     <w:p>
       <w:pPr>
@@ -7475,7 +9360,7 @@
           </mc:Choice>
           <mc:Fallback>
             <w:pict>
-              <v:roundrect w14:anchorId="4FD0A2B0" id="Rounded Rectangle 1" o:spid="_x0000_s1026" style="position:absolute;margin-left:-14.75pt;margin-top:19.95pt;width:256.3pt;height:92.15pt;z-index:-251670528;visibility:visible;mso-wrap-style:square;mso-width-percent:0;mso-height-percent:0;mso-wrap-distance-left:9pt;mso-wrap-distance-top:0;mso-wrap-distance-right:9pt;mso-wrap-distance-bottom:0;mso-position-horizontal:absolute;mso-position-horizontal-relative:text;mso-position-vertical:absolute;mso-position-vertical-relative:text;mso-width-percent:0;mso-height-percent:0;mso-width-relative:margin;mso-height-relative:margin;v-text-anchor:middle" arcsize="10923f" o:gfxdata="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" fillcolor="red" strokecolor="#4579b8 [3044]">
+              <v:roundrect w14:anchorId="4A272F14" id="Rounded Rectangle 1" o:spid="_x0000_s1026" style="position:absolute;margin-left:-14.75pt;margin-top:19.95pt;width:256.3pt;height:92.15pt;z-index:-251670528;visibility:visible;mso-wrap-style:square;mso-width-percent:0;mso-height-percent:0;mso-wrap-distance-left:9pt;mso-wrap-distance-top:0;mso-wrap-distance-right:9pt;mso-wrap-distance-bottom:0;mso-position-horizontal:absolute;mso-position-horizontal-relative:text;mso-position-vertical:absolute;mso-position-vertical-relative:text;mso-width-percent:0;mso-height-percent:0;mso-width-relative:margin;mso-height-relative:margin;v-text-anchor:middle" arcsize="10923f" o:gfxdata="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" fillcolor="red" strokecolor="#4579b8 [3044]">
                 <v:fill opacity="39321f"/>
                 <v:shadow on="t" color="black" opacity="22937f" origin=",.5" offset="0,.63889mm"/>
               </v:roundrect>
@@ -8676,14 +10561,14 @@
           <w:rFonts w:ascii="Calibri" w:hAnsi="Calibri" w:cs="Calibri"/>
         </w:rPr>
       </w:pPr>
-      <w:bookmarkStart w:id="23" w:name="_Toc210093654"/>
+      <w:bookmarkStart w:id="25" w:name="_Toc210151736"/>
       <w:r>
         <w:rPr>
           <w:rFonts w:ascii="Calibri" w:hAnsi="Calibri" w:cs="Calibri"/>
         </w:rPr>
         <w:t>Alternation (OR)</w:t>
       </w:r>
-      <w:bookmarkEnd w:id="23"/>
+      <w:bookmarkEnd w:id="25"/>
     </w:p>
     <w:p>
       <w:pPr>
@@ -8746,14 +10631,14 @@
           <w:rFonts w:ascii="Calibri" w:hAnsi="Calibri" w:cs="Calibri"/>
         </w:rPr>
       </w:pPr>
-      <w:bookmarkStart w:id="24" w:name="_Toc210093655"/>
+      <w:bookmarkStart w:id="26" w:name="_Toc210151737"/>
       <w:r>
         <w:rPr>
           <w:rFonts w:ascii="Calibri" w:hAnsi="Calibri" w:cs="Calibri"/>
         </w:rPr>
         <w:t>Escaping Special Characters</w:t>
       </w:r>
-      <w:bookmarkEnd w:id="24"/>
+      <w:bookmarkEnd w:id="26"/>
     </w:p>
     <w:p>
       <w:pPr>
@@ -8816,14 +10701,14 @@
           <w:rFonts w:ascii="Calibri" w:hAnsi="Calibri" w:cs="Calibri"/>
         </w:rPr>
       </w:pPr>
-      <w:bookmarkStart w:id="25" w:name="_Toc210093656"/>
+      <w:bookmarkStart w:id="27" w:name="_Toc210151738"/>
       <w:r>
         <w:rPr>
           <w:rFonts w:ascii="Calibri" w:hAnsi="Calibri" w:cs="Calibri"/>
         </w:rPr>
         <w:t>Perl-Compatible Regex</w:t>
       </w:r>
-      <w:bookmarkEnd w:id="25"/>
+      <w:bookmarkEnd w:id="27"/>
     </w:p>
     <w:p>
       <w:pPr>
@@ -9006,7 +10891,7 @@
           </mc:Choice>
           <mc:Fallback>
             <w:pict>
-              <v:roundrect w14:anchorId="0BCD5E3F" id="Rounded Rectangle 2" o:spid="_x0000_s1026" style="position:absolute;margin-left:-50.15pt;margin-top:6.95pt;width:538.55pt;height:412.4pt;z-index:-251671553;visibility:visible;mso-wrap-style:square;mso-width-percent:0;mso-height-percent:0;mso-wrap-distance-left:9pt;mso-wrap-distance-top:0;mso-wrap-distance-right:9pt;mso-wrap-distance-bottom:0;mso-position-horizontal:absolute;mso-position-horizontal-relative:text;mso-position-vertical:absolute;mso-position-vertical-relative:text;mso-width-percent:0;mso-height-percent:0;mso-width-relative:margin;mso-height-relative:margin;v-text-anchor:middle" arcsize="10923f" o:gfxdata="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" fillcolor="#c0504d [3205]" strokecolor="#c0504d [3205]" strokeweight="1.75pt">
+              <v:roundrect w14:anchorId="0AB1E71A" id="Rounded Rectangle 2" o:spid="_x0000_s1026" style="position:absolute;margin-left:-50.15pt;margin-top:6.95pt;width:538.55pt;height:412.4pt;z-index:-251671553;visibility:visible;mso-wrap-style:square;mso-width-percent:0;mso-height-percent:0;mso-wrap-distance-left:9pt;mso-wrap-distance-top:0;mso-wrap-distance-right:9pt;mso-wrap-distance-bottom:0;mso-position-horizontal:absolute;mso-position-horizontal-relative:text;mso-position-vertical:absolute;mso-position-vertical-relative:text;mso-width-percent:0;mso-height-percent:0;mso-width-relative:margin;mso-height-relative:margin;v-text-anchor:middle" arcsize="10923f" o:gfxdata="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" fillcolor="#c0504d [3205]" strokecolor="#c0504d [3205]" strokeweight="1.75pt">
                 <v:fill opacity="0"/>
                 <v:shadow on="t" color="black" opacity="24903f" origin=",.5" offset="0,.55556mm"/>
               </v:roundrect>
@@ -9094,7 +10979,7 @@
           <w:szCs w:val="24"/>
         </w:rPr>
       </w:pPr>
-      <w:bookmarkStart w:id="26" w:name="_Toc210093657"/>
+      <w:bookmarkStart w:id="28" w:name="_Toc210151739"/>
       <w:r>
         <w:rPr>
           <w:rFonts w:ascii="Calibri" w:hAnsi="Calibri" w:cs="Calibri"/>
@@ -9139,7 +11024,7 @@
         </w:rPr>
         <w:t xml:space="preserve"> / sub</w:t>
       </w:r>
-      <w:bookmarkEnd w:id="26"/>
+      <w:bookmarkEnd w:id="28"/>
     </w:p>
     <w:tbl>
       <w:tblPr>
@@ -9908,7 +11793,7 @@
           <w:szCs w:val="24"/>
         </w:rPr>
       </w:pPr>
-      <w:bookmarkStart w:id="27" w:name="_Toc210093658"/>
+      <w:bookmarkStart w:id="29" w:name="_Toc210151740"/>
       <w:r>
         <w:rPr>
           <w:rFonts w:ascii="Calibri" w:hAnsi="Calibri" w:cs="Calibri"/>
@@ -9925,7 +11810,7 @@
         </w:rPr>
         <w:t>Wildcards</w:t>
       </w:r>
-      <w:bookmarkEnd w:id="27"/>
+      <w:bookmarkEnd w:id="29"/>
     </w:p>
     <w:p>
       <w:pPr>
@@ -10264,7 +12149,7 @@
           <w:lang w:val="en-GB" w:eastAsia="en-GB"/>
         </w:rPr>
       </w:pPr>
-      <w:bookmarkStart w:id="28" w:name="_Toc210093659"/>
+      <w:bookmarkStart w:id="30" w:name="_Toc210151741"/>
       <w:r>
         <w:rPr>
           <w:rFonts w:ascii="Calibri" w:hAnsi="Calibri" w:cs="Calibri"/>
@@ -10274,7 +12159,7 @@
         </w:rPr>
         <w:t>How to write a regular expression</w:t>
       </w:r>
-      <w:bookmarkEnd w:id="28"/>
+      <w:bookmarkEnd w:id="30"/>
     </w:p>
     <w:p>
       <w:pPr>
@@ -10396,14 +12281,14 @@
           <w:rFonts w:ascii="Calibri" w:hAnsi="Calibri" w:cs="Calibri"/>
         </w:rPr>
       </w:pPr>
-      <w:bookmarkStart w:id="29" w:name="_Toc210093660"/>
+      <w:bookmarkStart w:id="31" w:name="_Toc210151742"/>
       <w:r>
         <w:rPr>
           <w:rFonts w:ascii="Calibri" w:hAnsi="Calibri" w:cs="Calibri"/>
         </w:rPr>
         <w:t>Regex Practice Exercises</w:t>
       </w:r>
-      <w:bookmarkEnd w:id="29"/>
+      <w:bookmarkEnd w:id="31"/>
     </w:p>
     <w:p>
       <w:pPr>
@@ -10469,14 +12354,14 @@
           <w:rFonts w:ascii="Calibri" w:hAnsi="Calibri" w:cs="Calibri"/>
         </w:rPr>
       </w:pPr>
-      <w:bookmarkStart w:id="30" w:name="_Toc210093661"/>
+      <w:bookmarkStart w:id="32" w:name="_Toc210151743"/>
       <w:r>
         <w:rPr>
           <w:rFonts w:ascii="Calibri" w:hAnsi="Calibri" w:cs="Calibri"/>
         </w:rPr>
         <w:t>Extract sample numbers</w:t>
       </w:r>
-      <w:bookmarkEnd w:id="30"/>
+      <w:bookmarkEnd w:id="32"/>
     </w:p>
     <w:p>
       <w:pPr>
@@ -10518,14 +12403,14 @@
           <w:rFonts w:ascii="Calibri" w:hAnsi="Calibri" w:cs="Calibri"/>
         </w:rPr>
       </w:pPr>
-      <w:bookmarkStart w:id="31" w:name="_Toc210093662"/>
+      <w:bookmarkStart w:id="33" w:name="_Toc210151744"/>
       <w:r>
         <w:rPr>
           <w:rFonts w:ascii="Calibri" w:hAnsi="Calibri" w:cs="Calibri"/>
         </w:rPr>
         <w:t>Find RNA-seq files</w:t>
       </w:r>
-      <w:bookmarkEnd w:id="31"/>
+      <w:bookmarkEnd w:id="33"/>
     </w:p>
     <w:p>
       <w:pPr>
@@ -10567,14 +12452,14 @@
           <w:rFonts w:ascii="Calibri" w:hAnsi="Calibri" w:cs="Calibri"/>
         </w:rPr>
       </w:pPr>
-      <w:bookmarkStart w:id="32" w:name="_Toc210093663"/>
+      <w:bookmarkStart w:id="34" w:name="_Toc210151745"/>
       <w:r>
         <w:rPr>
           <w:rFonts w:ascii="Calibri" w:hAnsi="Calibri" w:cs="Calibri"/>
         </w:rPr>
         <w:t>Extract treatment type</w:t>
       </w:r>
-      <w:bookmarkEnd w:id="32"/>
+      <w:bookmarkEnd w:id="34"/>
     </w:p>
     <w:p>
       <w:pPr>
@@ -10616,14 +12501,14 @@
           <w:rFonts w:ascii="Calibri" w:hAnsi="Calibri" w:cs="Calibri"/>
         </w:rPr>
       </w:pPr>
-      <w:bookmarkStart w:id="33" w:name="_Toc210093664"/>
+      <w:bookmarkStart w:id="35" w:name="_Toc210151746"/>
       <w:r>
         <w:rPr>
           <w:rFonts w:ascii="Calibri" w:hAnsi="Calibri" w:cs="Calibri"/>
         </w:rPr>
         <w:t>Extract timepoints</w:t>
       </w:r>
-      <w:bookmarkEnd w:id="33"/>
+      <w:bookmarkEnd w:id="35"/>
     </w:p>
     <w:p>
       <w:pPr>
@@ -10665,14 +12550,14 @@
           <w:rFonts w:ascii="Calibri" w:hAnsi="Calibri" w:cs="Calibri"/>
         </w:rPr>
       </w:pPr>
-      <w:bookmarkStart w:id="34" w:name="_Toc210093665"/>
+      <w:bookmarkStart w:id="36" w:name="_Toc210151747"/>
       <w:r>
         <w:rPr>
           <w:rFonts w:ascii="Calibri" w:hAnsi="Calibri" w:cs="Calibri"/>
         </w:rPr>
         <w:t>Identify BAM vs FASTQ</w:t>
       </w:r>
-      <w:bookmarkEnd w:id="34"/>
+      <w:bookmarkEnd w:id="36"/>
     </w:p>
     <w:p>
       <w:pPr>
@@ -10886,12 +12771,12 @@
       <w:pPr>
         <w:pStyle w:val="Heading1"/>
       </w:pPr>
-      <w:bookmarkStart w:id="35" w:name="_Toc210093666"/>
+      <w:bookmarkStart w:id="37" w:name="_Toc210151748"/>
       <w:r>
         <w:lastRenderedPageBreak/>
         <w:t>Installing files and manipulating data frames</w:t>
       </w:r>
-      <w:bookmarkEnd w:id="35"/>
+      <w:bookmarkEnd w:id="37"/>
     </w:p>
     <w:p>
       <w:pPr>
@@ -11096,7 +12981,7 @@
           </mc:Choice>
           <mc:Fallback>
             <w:pict>
-              <v:shapetype w14:anchorId="6E3B60C0" id="_x0000_t32" coordsize="21600,21600" o:spt="32" o:oned="t" path="m,l21600,21600e" filled="f">
+              <v:shapetype w14:anchorId="22121FC7" id="_x0000_t32" coordsize="21600,21600" o:spt="32" o:oned="t" path="m,l21600,21600e" filled="f">
                 <v:path arrowok="t" fillok="f" o:connecttype="none"/>
                 <o:lock v:ext="edit" shapetype="t"/>
               </v:shapetype>
@@ -11452,7 +13337,7 @@
           </mc:Choice>
           <mc:Fallback>
             <w:pict>
-              <v:roundrect w14:anchorId="10CD7B83" id="Rounded Rectangle 3" o:spid="_x0000_s1026" style="position:absolute;margin-left:-9.25pt;margin-top:12.9pt;width:265.05pt;height:18.2pt;z-index:-251672578;visibility:visible;mso-wrap-style:square;mso-wrap-distance-left:9pt;mso-wrap-distance-top:0;mso-wrap-distance-right:9pt;mso-wrap-distance-bottom:0;mso-position-horizontal:absolute;mso-position-horizontal-relative:text;mso-position-vertical:absolute;mso-position-vertical-relative:text;v-text-anchor:middle" arcsize="10923f" o:gfxdata="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" fillcolor="#c0504d [3205]" strokecolor="#4579b8 [3044]">
+              <v:roundrect w14:anchorId="688D037A" id="Rounded Rectangle 3" o:spid="_x0000_s1026" style="position:absolute;margin-left:-9.25pt;margin-top:12.9pt;width:265.05pt;height:18.2pt;z-index:-251672578;visibility:visible;mso-wrap-style:square;mso-wrap-distance-left:9pt;mso-wrap-distance-top:0;mso-wrap-distance-right:9pt;mso-wrap-distance-bottom:0;mso-position-horizontal:absolute;mso-position-horizontal-relative:text;mso-position-vertical:absolute;mso-position-vertical-relative:text;v-text-anchor:middle" arcsize="10923f" o:gfxdata="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" fillcolor="#c0504d [3205]" strokecolor="#4579b8 [3044]">
                 <v:shadow on="t" color="black" opacity="22937f" origin=",.5" offset="0,.63889mm"/>
               </v:roundrect>
             </w:pict>
@@ -11892,7 +13777,7 @@
           </mc:Choice>
           <mc:Fallback>
             <w:pict>
-              <v:group w14:anchorId="48D59977" id="Group 51" o:spid="_x0000_s1026" style="position:absolute;margin-left:8.15pt;margin-top:5.65pt;width:427.25pt;height:186.8pt;z-index:251663360" coordsize="54262,23723" o:gfxdata="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">
+              <v:group w14:anchorId="64675F57" id="Group 51" o:spid="_x0000_s1026" style="position:absolute;margin-left:8.15pt;margin-top:5.65pt;width:427.25pt;height:186.8pt;z-index:251663360" coordsize="54262,23723" o:gfxdata="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">
                 <v:shapetype id="_x0000_t75" coordsize="21600,21600" o:spt="75" o:preferrelative="t" path="m@4@5l@4@11@9@11@9@5xe" filled="f" stroked="f">
                   <v:stroke joinstyle="miter"/>
                   <v:formulas>
@@ -12256,7 +14141,7 @@
           </mc:Choice>
           <mc:Fallback>
             <w:pict>
-              <v:group w14:anchorId="60CE622D" id="Group 50" o:spid="_x0000_s1026" style="position:absolute;margin-left:-35.25pt;margin-top:17.2pt;width:554.1pt;height:179.75pt;z-index:251666432" coordsize="70372,22828" o:gfxdata="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">
+              <v:group w14:anchorId="18E18D61" id="Group 50" o:spid="_x0000_s1026" style="position:absolute;margin-left:-35.25pt;margin-top:17.2pt;width:554.1pt;height:179.75pt;z-index:251666432" coordsize="70372,22828" o:gfxdata="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">
                 <v:shape id="Picture 10" o:spid="_x0000_s1027" type="#_x0000_t75" alt="A screenshot of a computer program&#10;&#10;Description automatically generated" style="position:absolute;width:34563;height:22828;visibility:visible;mso-wrap-style:square" o:gfxdata="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">
                   <v:imagedata r:id="rId17" o:title="A screenshot of a computer program&#10;&#10;Description automatically generated"/>
                 </v:shape>
@@ -12456,7 +14341,7 @@
           </mc:Choice>
           <mc:Fallback>
             <w:pict>
-              <v:group w14:anchorId="5D3C4317" id="Group 49" o:spid="_x0000_s1026" style="position:absolute;margin-left:-28.15pt;margin-top:27.4pt;width:531pt;height:204.9pt;z-index:251657216" coordsize="67439,26022" o:gfxdata="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">
+              <v:group w14:anchorId="75BB1C45" id="Group 49" o:spid="_x0000_s1026" style="position:absolute;margin-left:-28.15pt;margin-top:27.4pt;width:531pt;height:204.9pt;z-index:251657216" coordsize="67439,26022" o:gfxdata="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">
                 <v:shape id="Picture 12" o:spid="_x0000_s1027" type="#_x0000_t75" alt="A screenshot of a medical report&#10;&#10;Description automatically generated" style="position:absolute;width:25939;height:26022;visibility:visible;mso-wrap-style:square" o:gfxdata="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">
                   <v:imagedata r:id="rId21" o:title="A screenshot of a medical report&#10;&#10;Description automatically generated"/>
                 </v:shape>
@@ -12617,7 +14502,7 @@
           </mc:Choice>
           <mc:Fallback>
             <w:pict>
-              <v:group w14:anchorId="0E6AC884" id="Group 48" o:spid="_x0000_s1026" style="position:absolute;margin-left:-33.7pt;margin-top:6.6pt;width:523.65pt;height:178.5pt;z-index:251671552" coordsize="66505,22669" o:gfxdata="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">
+              <v:group w14:anchorId="0124035D" id="Group 48" o:spid="_x0000_s1026" style="position:absolute;margin-left:-33.7pt;margin-top:6.6pt;width:523.65pt;height:178.5pt;z-index:251671552" coordsize="66505,22669" o:gfxdata="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">
                 <v:shape id="Picture 25" o:spid="_x0000_s1027" type="#_x0000_t75" alt="A screenshot of a computer&#10;&#10;Description automatically generated" style="position:absolute;width:32258;height:22669;visibility:visible;mso-wrap-style:square" o:gfxdata="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">
                   <v:imagedata r:id="rId25" o:title="A screenshot of a computer&#10;&#10;Description automatically generated" cropright="1482f"/>
                 </v:shape>
@@ -12649,7 +14534,7 @@
           <w:numId w:val="17"/>
         </w:numPr>
       </w:pPr>
-      <w:bookmarkStart w:id="36" w:name="_Toc210093667"/>
+      <w:bookmarkStart w:id="38" w:name="_Toc210151749"/>
       <w:r>
         <w:t>Given</w:t>
       </w:r>
@@ -12671,7 +14556,7 @@
       <w:r>
         <w:t xml:space="preserve"> names</w:t>
       </w:r>
-      <w:bookmarkEnd w:id="36"/>
+      <w:bookmarkEnd w:id="38"/>
     </w:p>
     <w:p>
       <w:pPr>
@@ -13203,7 +15088,7 @@
           <w:numId w:val="17"/>
         </w:numPr>
       </w:pPr>
-      <w:bookmarkStart w:id="37" w:name="_Toc210093668"/>
+      <w:bookmarkStart w:id="39" w:name="_Toc210151750"/>
       <w:r>
         <w:rPr>
           <w:rFonts w:ascii="Calibri" w:hAnsi="Calibri" w:cs="Calibri"/>
@@ -13975,7 +15860,7 @@
       <w:r>
         <w:t xml:space="preserve"> or csv)</w:t>
       </w:r>
-      <w:bookmarkEnd w:id="37"/>
+      <w:bookmarkEnd w:id="39"/>
     </w:p>
     <w:p>
       <w:pPr>
@@ -14173,7 +16058,7 @@
           <w:lang w:val="en-GB" w:eastAsia="en-GB"/>
         </w:rPr>
       </w:pPr>
-      <w:bookmarkStart w:id="38" w:name="_Toc210093669"/>
+      <w:bookmarkStart w:id="40" w:name="_Toc210151751"/>
       <w:r>
         <w:rPr>
           <w:rFonts w:ascii="Calibri" w:hAnsi="Calibri" w:cs="Calibri"/>
@@ -14199,7 +16084,7 @@
         </w:rPr>
         <w:t xml:space="preserve"> (r data object)</w:t>
       </w:r>
-      <w:bookmarkEnd w:id="38"/>
+      <w:bookmarkEnd w:id="40"/>
     </w:p>
     <w:p>
       <w:pPr>
@@ -15972,6 +17857,118 @@
     </w:lvl>
   </w:abstractNum>
   <w:abstractNum w:abstractNumId="10" w15:restartNumberingAfterBreak="0">
+    <w:nsid w:val="2A34394A"/>
+    <w:multiLevelType w:val="hybridMultilevel"/>
+    <w:tmpl w:val="FF805C12"/>
+    <w:lvl w:ilvl="0" w:tplc="E70C6560">
+      <w:numFmt w:val="bullet"/>
+      <w:lvlText w:val="•"/>
+      <w:lvlJc w:val="left"/>
+      <w:pPr>
+        <w:ind w:left="1080" w:hanging="360"/>
+      </w:pPr>
+      <w:rPr>
+        <w:rFonts w:ascii="Calibri" w:eastAsiaTheme="minorEastAsia" w:hAnsi="Calibri" w:cs="Calibri" w:hint="default"/>
+      </w:rPr>
+    </w:lvl>
+    <w:lvl w:ilvl="1" w:tplc="08090003" w:tentative="1">
+      <w:start w:val="1"/>
+      <w:numFmt w:val="bullet"/>
+      <w:lvlText w:val="o"/>
+      <w:lvlJc w:val="left"/>
+      <w:pPr>
+        <w:ind w:left="1800" w:hanging="360"/>
+      </w:pPr>
+      <w:rPr>
+        <w:rFonts w:ascii="Courier New" w:hAnsi="Courier New" w:hint="default"/>
+      </w:rPr>
+    </w:lvl>
+    <w:lvl w:ilvl="2" w:tplc="08090005" w:tentative="1">
+      <w:start w:val="1"/>
+      <w:numFmt w:val="bullet"/>
+      <w:lvlText w:val=""/>
+      <w:lvlJc w:val="left"/>
+      <w:pPr>
+        <w:ind w:left="2520" w:hanging="360"/>
+      </w:pPr>
+      <w:rPr>
+        <w:rFonts w:ascii="Wingdings" w:hAnsi="Wingdings" w:hint="default"/>
+      </w:rPr>
+    </w:lvl>
+    <w:lvl w:ilvl="3" w:tplc="08090001" w:tentative="1">
+      <w:start w:val="1"/>
+      <w:numFmt w:val="bullet"/>
+      <w:lvlText w:val=""/>
+      <w:lvlJc w:val="left"/>
+      <w:pPr>
+        <w:ind w:left="3240" w:hanging="360"/>
+      </w:pPr>
+      <w:rPr>
+        <w:rFonts w:ascii="Symbol" w:hAnsi="Symbol" w:hint="default"/>
+      </w:rPr>
+    </w:lvl>
+    <w:lvl w:ilvl="4" w:tplc="08090003" w:tentative="1">
+      <w:start w:val="1"/>
+      <w:numFmt w:val="bullet"/>
+      <w:lvlText w:val="o"/>
+      <w:lvlJc w:val="left"/>
+      <w:pPr>
+        <w:ind w:left="3960" w:hanging="360"/>
+      </w:pPr>
+      <w:rPr>
+        <w:rFonts w:ascii="Courier New" w:hAnsi="Courier New" w:hint="default"/>
+      </w:rPr>
+    </w:lvl>
+    <w:lvl w:ilvl="5" w:tplc="08090005" w:tentative="1">
+      <w:start w:val="1"/>
+      <w:numFmt w:val="bullet"/>
+      <w:lvlText w:val=""/>
+      <w:lvlJc w:val="left"/>
+      <w:pPr>
+        <w:ind w:left="4680" w:hanging="360"/>
+      </w:pPr>
+      <w:rPr>
+        <w:rFonts w:ascii="Wingdings" w:hAnsi="Wingdings" w:hint="default"/>
+      </w:rPr>
+    </w:lvl>
+    <w:lvl w:ilvl="6" w:tplc="08090001" w:tentative="1">
+      <w:start w:val="1"/>
+      <w:numFmt w:val="bullet"/>
+      <w:lvlText w:val=""/>
+      <w:lvlJc w:val="left"/>
+      <w:pPr>
+        <w:ind w:left="5400" w:hanging="360"/>
+      </w:pPr>
+      <w:rPr>
+        <w:rFonts w:ascii="Symbol" w:hAnsi="Symbol" w:hint="default"/>
+      </w:rPr>
+    </w:lvl>
+    <w:lvl w:ilvl="7" w:tplc="08090003" w:tentative="1">
+      <w:start w:val="1"/>
+      <w:numFmt w:val="bullet"/>
+      <w:lvlText w:val="o"/>
+      <w:lvlJc w:val="left"/>
+      <w:pPr>
+        <w:ind w:left="6120" w:hanging="360"/>
+      </w:pPr>
+      <w:rPr>
+        <w:rFonts w:ascii="Courier New" w:hAnsi="Courier New" w:hint="default"/>
+      </w:rPr>
+    </w:lvl>
+    <w:lvl w:ilvl="8" w:tplc="08090005" w:tentative="1">
+      <w:start w:val="1"/>
+      <w:numFmt w:val="bullet"/>
+      <w:lvlText w:val=""/>
+      <w:lvlJc w:val="left"/>
+      <w:pPr>
+        <w:ind w:left="6840" w:hanging="360"/>
+      </w:pPr>
+      <w:rPr>
+        <w:rFonts w:ascii="Wingdings" w:hAnsi="Wingdings" w:hint="default"/>
+      </w:rPr>
+    </w:lvl>
+  </w:abstractNum>
+  <w:abstractNum w:abstractNumId="11" w15:restartNumberingAfterBreak="0">
     <w:nsid w:val="2AF36E69"/>
     <w:multiLevelType w:val="hybridMultilevel"/>
     <w:tmpl w:val="FBEAE62C"/>
@@ -16084,7 +18081,120 @@
       </w:rPr>
     </w:lvl>
   </w:abstractNum>
-  <w:abstractNum w:abstractNumId="11" w15:restartNumberingAfterBreak="0">
+  <w:abstractNum w:abstractNumId="12" w15:restartNumberingAfterBreak="0">
+    <w:nsid w:val="36CA2FB8"/>
+    <w:multiLevelType w:val="hybridMultilevel"/>
+    <w:tmpl w:val="A74828CC"/>
+    <w:lvl w:ilvl="0" w:tplc="08090005">
+      <w:start w:val="1"/>
+      <w:numFmt w:val="bullet"/>
+      <w:lvlText w:val=""/>
+      <w:lvlJc w:val="left"/>
+      <w:pPr>
+        <w:ind w:left="720" w:hanging="360"/>
+      </w:pPr>
+      <w:rPr>
+        <w:rFonts w:ascii="Wingdings" w:hAnsi="Wingdings" w:hint="default"/>
+      </w:rPr>
+    </w:lvl>
+    <w:lvl w:ilvl="1" w:tplc="08090003" w:tentative="1">
+      <w:start w:val="1"/>
+      <w:numFmt w:val="bullet"/>
+      <w:lvlText w:val="o"/>
+      <w:lvlJc w:val="left"/>
+      <w:pPr>
+        <w:ind w:left="1440" w:hanging="360"/>
+      </w:pPr>
+      <w:rPr>
+        <w:rFonts w:ascii="Courier New" w:hAnsi="Courier New" w:hint="default"/>
+      </w:rPr>
+    </w:lvl>
+    <w:lvl w:ilvl="2" w:tplc="08090005" w:tentative="1">
+      <w:start w:val="1"/>
+      <w:numFmt w:val="bullet"/>
+      <w:lvlText w:val=""/>
+      <w:lvlJc w:val="left"/>
+      <w:pPr>
+        <w:ind w:left="2160" w:hanging="360"/>
+      </w:pPr>
+      <w:rPr>
+        <w:rFonts w:ascii="Wingdings" w:hAnsi="Wingdings" w:hint="default"/>
+      </w:rPr>
+    </w:lvl>
+    <w:lvl w:ilvl="3" w:tplc="08090001" w:tentative="1">
+      <w:start w:val="1"/>
+      <w:numFmt w:val="bullet"/>
+      <w:lvlText w:val=""/>
+      <w:lvlJc w:val="left"/>
+      <w:pPr>
+        <w:ind w:left="2880" w:hanging="360"/>
+      </w:pPr>
+      <w:rPr>
+        <w:rFonts w:ascii="Symbol" w:hAnsi="Symbol" w:hint="default"/>
+      </w:rPr>
+    </w:lvl>
+    <w:lvl w:ilvl="4" w:tplc="08090003" w:tentative="1">
+      <w:start w:val="1"/>
+      <w:numFmt w:val="bullet"/>
+      <w:lvlText w:val="o"/>
+      <w:lvlJc w:val="left"/>
+      <w:pPr>
+        <w:ind w:left="3600" w:hanging="360"/>
+      </w:pPr>
+      <w:rPr>
+        <w:rFonts w:ascii="Courier New" w:hAnsi="Courier New" w:hint="default"/>
+      </w:rPr>
+    </w:lvl>
+    <w:lvl w:ilvl="5" w:tplc="08090005" w:tentative="1">
+      <w:start w:val="1"/>
+      <w:numFmt w:val="bullet"/>
+      <w:lvlText w:val=""/>
+      <w:lvlJc w:val="left"/>
+      <w:pPr>
+        <w:ind w:left="4320" w:hanging="360"/>
+      </w:pPr>
+      <w:rPr>
+        <w:rFonts w:ascii="Wingdings" w:hAnsi="Wingdings" w:hint="default"/>
+      </w:rPr>
+    </w:lvl>
+    <w:lvl w:ilvl="6" w:tplc="08090001" w:tentative="1">
+      <w:start w:val="1"/>
+      <w:numFmt w:val="bullet"/>
+      <w:lvlText w:val=""/>
+      <w:lvlJc w:val="left"/>
+      <w:pPr>
+        <w:ind w:left="5040" w:hanging="360"/>
+      </w:pPr>
+      <w:rPr>
+        <w:rFonts w:ascii="Symbol" w:hAnsi="Symbol" w:hint="default"/>
+      </w:rPr>
+    </w:lvl>
+    <w:lvl w:ilvl="7" w:tplc="08090003" w:tentative="1">
+      <w:start w:val="1"/>
+      <w:numFmt w:val="bullet"/>
+      <w:lvlText w:val="o"/>
+      <w:lvlJc w:val="left"/>
+      <w:pPr>
+        <w:ind w:left="5760" w:hanging="360"/>
+      </w:pPr>
+      <w:rPr>
+        <w:rFonts w:ascii="Courier New" w:hAnsi="Courier New" w:hint="default"/>
+      </w:rPr>
+    </w:lvl>
+    <w:lvl w:ilvl="8" w:tplc="08090005" w:tentative="1">
+      <w:start w:val="1"/>
+      <w:numFmt w:val="bullet"/>
+      <w:lvlText w:val=""/>
+      <w:lvlJc w:val="left"/>
+      <w:pPr>
+        <w:ind w:left="6480" w:hanging="360"/>
+      </w:pPr>
+      <w:rPr>
+        <w:rFonts w:ascii="Wingdings" w:hAnsi="Wingdings" w:hint="default"/>
+      </w:rPr>
+    </w:lvl>
+  </w:abstractNum>
+  <w:abstractNum w:abstractNumId="13" w15:restartNumberingAfterBreak="0">
     <w:nsid w:val="43944844"/>
     <w:multiLevelType w:val="hybridMultilevel"/>
     <w:tmpl w:val="58EAA542"/>
@@ -16173,7 +18283,7 @@
       </w:pPr>
     </w:lvl>
   </w:abstractNum>
-  <w:abstractNum w:abstractNumId="12" w15:restartNumberingAfterBreak="0">
+  <w:abstractNum w:abstractNumId="14" w15:restartNumberingAfterBreak="0">
     <w:nsid w:val="47357F46"/>
     <w:multiLevelType w:val="multilevel"/>
     <w:tmpl w:val="07941358"/>
@@ -16322,7 +18432,7 @@
       </w:rPr>
     </w:lvl>
   </w:abstractNum>
-  <w:abstractNum w:abstractNumId="13" w15:restartNumberingAfterBreak="0">
+  <w:abstractNum w:abstractNumId="15" w15:restartNumberingAfterBreak="0">
     <w:nsid w:val="4CBD42F2"/>
     <w:multiLevelType w:val="hybridMultilevel"/>
     <w:tmpl w:val="2294E7B4"/>
@@ -16435,7 +18545,7 @@
       </w:rPr>
     </w:lvl>
   </w:abstractNum>
-  <w:abstractNum w:abstractNumId="14" w15:restartNumberingAfterBreak="0">
+  <w:abstractNum w:abstractNumId="16" w15:restartNumberingAfterBreak="0">
     <w:nsid w:val="4DC846B2"/>
     <w:multiLevelType w:val="hybridMultilevel"/>
     <w:tmpl w:val="B3A8AA62"/>
@@ -16548,7 +18658,7 @@
       </w:rPr>
     </w:lvl>
   </w:abstractNum>
-  <w:abstractNum w:abstractNumId="15" w15:restartNumberingAfterBreak="0">
+  <w:abstractNum w:abstractNumId="17" w15:restartNumberingAfterBreak="0">
     <w:nsid w:val="4E5E3348"/>
     <w:multiLevelType w:val="hybridMultilevel"/>
     <w:tmpl w:val="58EAA542"/>
@@ -16637,7 +18747,7 @@
       </w:pPr>
     </w:lvl>
   </w:abstractNum>
-  <w:abstractNum w:abstractNumId="16" w15:restartNumberingAfterBreak="0">
+  <w:abstractNum w:abstractNumId="18" w15:restartNumberingAfterBreak="0">
     <w:nsid w:val="55E87880"/>
     <w:multiLevelType w:val="multilevel"/>
     <w:tmpl w:val="1F22B46C"/>
@@ -16786,7 +18896,7 @@
       </w:rPr>
     </w:lvl>
   </w:abstractNum>
-  <w:abstractNum w:abstractNumId="17" w15:restartNumberingAfterBreak="0">
+  <w:abstractNum w:abstractNumId="19" w15:restartNumberingAfterBreak="0">
     <w:nsid w:val="593E5615"/>
     <w:multiLevelType w:val="hybridMultilevel"/>
     <w:tmpl w:val="3D045648"/>
@@ -16899,7 +19009,7 @@
       </w:rPr>
     </w:lvl>
   </w:abstractNum>
-  <w:abstractNum w:abstractNumId="18" w15:restartNumberingAfterBreak="0">
+  <w:abstractNum w:abstractNumId="20" w15:restartNumberingAfterBreak="0">
     <w:nsid w:val="6B6837D4"/>
     <w:multiLevelType w:val="hybridMultilevel"/>
     <w:tmpl w:val="E982C3DE"/>
@@ -16988,7 +19098,119 @@
       </w:pPr>
     </w:lvl>
   </w:abstractNum>
-  <w:abstractNum w:abstractNumId="19" w15:restartNumberingAfterBreak="0">
+  <w:abstractNum w:abstractNumId="21" w15:restartNumberingAfterBreak="0">
+    <w:nsid w:val="71504FE8"/>
+    <w:multiLevelType w:val="hybridMultilevel"/>
+    <w:tmpl w:val="D9122C4C"/>
+    <w:lvl w:ilvl="0" w:tplc="E70C6560">
+      <w:numFmt w:val="bullet"/>
+      <w:lvlText w:val="•"/>
+      <w:lvlJc w:val="left"/>
+      <w:pPr>
+        <w:ind w:left="720" w:hanging="360"/>
+      </w:pPr>
+      <w:rPr>
+        <w:rFonts w:ascii="Calibri" w:eastAsiaTheme="minorEastAsia" w:hAnsi="Calibri" w:cs="Calibri" w:hint="default"/>
+      </w:rPr>
+    </w:lvl>
+    <w:lvl w:ilvl="1" w:tplc="08090003" w:tentative="1">
+      <w:start w:val="1"/>
+      <w:numFmt w:val="bullet"/>
+      <w:lvlText w:val="o"/>
+      <w:lvlJc w:val="left"/>
+      <w:pPr>
+        <w:ind w:left="1440" w:hanging="360"/>
+      </w:pPr>
+      <w:rPr>
+        <w:rFonts w:ascii="Courier New" w:hAnsi="Courier New" w:hint="default"/>
+      </w:rPr>
+    </w:lvl>
+    <w:lvl w:ilvl="2" w:tplc="08090005" w:tentative="1">
+      <w:start w:val="1"/>
+      <w:numFmt w:val="bullet"/>
+      <w:lvlText w:val=""/>
+      <w:lvlJc w:val="left"/>
+      <w:pPr>
+        <w:ind w:left="2160" w:hanging="360"/>
+      </w:pPr>
+      <w:rPr>
+        <w:rFonts w:ascii="Wingdings" w:hAnsi="Wingdings" w:hint="default"/>
+      </w:rPr>
+    </w:lvl>
+    <w:lvl w:ilvl="3" w:tplc="08090001" w:tentative="1">
+      <w:start w:val="1"/>
+      <w:numFmt w:val="bullet"/>
+      <w:lvlText w:val=""/>
+      <w:lvlJc w:val="left"/>
+      <w:pPr>
+        <w:ind w:left="2880" w:hanging="360"/>
+      </w:pPr>
+      <w:rPr>
+        <w:rFonts w:ascii="Symbol" w:hAnsi="Symbol" w:hint="default"/>
+      </w:rPr>
+    </w:lvl>
+    <w:lvl w:ilvl="4" w:tplc="08090003" w:tentative="1">
+      <w:start w:val="1"/>
+      <w:numFmt w:val="bullet"/>
+      <w:lvlText w:val="o"/>
+      <w:lvlJc w:val="left"/>
+      <w:pPr>
+        <w:ind w:left="3600" w:hanging="360"/>
+      </w:pPr>
+      <w:rPr>
+        <w:rFonts w:ascii="Courier New" w:hAnsi="Courier New" w:hint="default"/>
+      </w:rPr>
+    </w:lvl>
+    <w:lvl w:ilvl="5" w:tplc="08090005" w:tentative="1">
+      <w:start w:val="1"/>
+      <w:numFmt w:val="bullet"/>
+      <w:lvlText w:val=""/>
+      <w:lvlJc w:val="left"/>
+      <w:pPr>
+        <w:ind w:left="4320" w:hanging="360"/>
+      </w:pPr>
+      <w:rPr>
+        <w:rFonts w:ascii="Wingdings" w:hAnsi="Wingdings" w:hint="default"/>
+      </w:rPr>
+    </w:lvl>
+    <w:lvl w:ilvl="6" w:tplc="08090001" w:tentative="1">
+      <w:start w:val="1"/>
+      <w:numFmt w:val="bullet"/>
+      <w:lvlText w:val=""/>
+      <w:lvlJc w:val="left"/>
+      <w:pPr>
+        <w:ind w:left="5040" w:hanging="360"/>
+      </w:pPr>
+      <w:rPr>
+        <w:rFonts w:ascii="Symbol" w:hAnsi="Symbol" w:hint="default"/>
+      </w:rPr>
+    </w:lvl>
+    <w:lvl w:ilvl="7" w:tplc="08090003" w:tentative="1">
+      <w:start w:val="1"/>
+      <w:numFmt w:val="bullet"/>
+      <w:lvlText w:val="o"/>
+      <w:lvlJc w:val="left"/>
+      <w:pPr>
+        <w:ind w:left="5760" w:hanging="360"/>
+      </w:pPr>
+      <w:rPr>
+        <w:rFonts w:ascii="Courier New" w:hAnsi="Courier New" w:hint="default"/>
+      </w:rPr>
+    </w:lvl>
+    <w:lvl w:ilvl="8" w:tplc="08090005" w:tentative="1">
+      <w:start w:val="1"/>
+      <w:numFmt w:val="bullet"/>
+      <w:lvlText w:val=""/>
+      <w:lvlJc w:val="left"/>
+      <w:pPr>
+        <w:ind w:left="6480" w:hanging="360"/>
+      </w:pPr>
+      <w:rPr>
+        <w:rFonts w:ascii="Wingdings" w:hAnsi="Wingdings" w:hint="default"/>
+      </w:rPr>
+    </w:lvl>
+  </w:abstractNum>
+  <w:abstractNum w:abstractNumId="22" w15:restartNumberingAfterBreak="0">
     <w:nsid w:val="73A30A1B"/>
     <w:multiLevelType w:val="hybridMultilevel"/>
     <w:tmpl w:val="58EAA542"/>
@@ -17077,7 +19299,7 @@
       </w:pPr>
     </w:lvl>
   </w:abstractNum>
-  <w:abstractNum w:abstractNumId="20" w15:restartNumberingAfterBreak="0">
+  <w:abstractNum w:abstractNumId="23" w15:restartNumberingAfterBreak="0">
     <w:nsid w:val="74746949"/>
     <w:multiLevelType w:val="multilevel"/>
     <w:tmpl w:val="D7A0CFCC"/>
@@ -17226,7 +19448,119 @@
       </w:rPr>
     </w:lvl>
   </w:abstractNum>
-  <w:abstractNum w:abstractNumId="21" w15:restartNumberingAfterBreak="0">
+  <w:abstractNum w:abstractNumId="24" w15:restartNumberingAfterBreak="0">
+    <w:nsid w:val="7B036CE0"/>
+    <w:multiLevelType w:val="hybridMultilevel"/>
+    <w:tmpl w:val="545CE2CC"/>
+    <w:lvl w:ilvl="0" w:tplc="E70C6560">
+      <w:numFmt w:val="bullet"/>
+      <w:lvlText w:val="•"/>
+      <w:lvlJc w:val="left"/>
+      <w:pPr>
+        <w:ind w:left="1080" w:hanging="360"/>
+      </w:pPr>
+      <w:rPr>
+        <w:rFonts w:ascii="Calibri" w:eastAsiaTheme="minorEastAsia" w:hAnsi="Calibri" w:cs="Calibri" w:hint="default"/>
+      </w:rPr>
+    </w:lvl>
+    <w:lvl w:ilvl="1" w:tplc="08090003" w:tentative="1">
+      <w:start w:val="1"/>
+      <w:numFmt w:val="bullet"/>
+      <w:lvlText w:val="o"/>
+      <w:lvlJc w:val="left"/>
+      <w:pPr>
+        <w:ind w:left="1800" w:hanging="360"/>
+      </w:pPr>
+      <w:rPr>
+        <w:rFonts w:ascii="Courier New" w:hAnsi="Courier New" w:hint="default"/>
+      </w:rPr>
+    </w:lvl>
+    <w:lvl w:ilvl="2" w:tplc="08090005" w:tentative="1">
+      <w:start w:val="1"/>
+      <w:numFmt w:val="bullet"/>
+      <w:lvlText w:val=""/>
+      <w:lvlJc w:val="left"/>
+      <w:pPr>
+        <w:ind w:left="2520" w:hanging="360"/>
+      </w:pPr>
+      <w:rPr>
+        <w:rFonts w:ascii="Wingdings" w:hAnsi="Wingdings" w:hint="default"/>
+      </w:rPr>
+    </w:lvl>
+    <w:lvl w:ilvl="3" w:tplc="08090001" w:tentative="1">
+      <w:start w:val="1"/>
+      <w:numFmt w:val="bullet"/>
+      <w:lvlText w:val=""/>
+      <w:lvlJc w:val="left"/>
+      <w:pPr>
+        <w:ind w:left="3240" w:hanging="360"/>
+      </w:pPr>
+      <w:rPr>
+        <w:rFonts w:ascii="Symbol" w:hAnsi="Symbol" w:hint="default"/>
+      </w:rPr>
+    </w:lvl>
+    <w:lvl w:ilvl="4" w:tplc="08090003" w:tentative="1">
+      <w:start w:val="1"/>
+      <w:numFmt w:val="bullet"/>
+      <w:lvlText w:val="o"/>
+      <w:lvlJc w:val="left"/>
+      <w:pPr>
+        <w:ind w:left="3960" w:hanging="360"/>
+      </w:pPr>
+      <w:rPr>
+        <w:rFonts w:ascii="Courier New" w:hAnsi="Courier New" w:hint="default"/>
+      </w:rPr>
+    </w:lvl>
+    <w:lvl w:ilvl="5" w:tplc="08090005" w:tentative="1">
+      <w:start w:val="1"/>
+      <w:numFmt w:val="bullet"/>
+      <w:lvlText w:val=""/>
+      <w:lvlJc w:val="left"/>
+      <w:pPr>
+        <w:ind w:left="4680" w:hanging="360"/>
+      </w:pPr>
+      <w:rPr>
+        <w:rFonts w:ascii="Wingdings" w:hAnsi="Wingdings" w:hint="default"/>
+      </w:rPr>
+    </w:lvl>
+    <w:lvl w:ilvl="6" w:tplc="08090001" w:tentative="1">
+      <w:start w:val="1"/>
+      <w:numFmt w:val="bullet"/>
+      <w:lvlText w:val=""/>
+      <w:lvlJc w:val="left"/>
+      <w:pPr>
+        <w:ind w:left="5400" w:hanging="360"/>
+      </w:pPr>
+      <w:rPr>
+        <w:rFonts w:ascii="Symbol" w:hAnsi="Symbol" w:hint="default"/>
+      </w:rPr>
+    </w:lvl>
+    <w:lvl w:ilvl="7" w:tplc="08090003" w:tentative="1">
+      <w:start w:val="1"/>
+      <w:numFmt w:val="bullet"/>
+      <w:lvlText w:val="o"/>
+      <w:lvlJc w:val="left"/>
+      <w:pPr>
+        <w:ind w:left="6120" w:hanging="360"/>
+      </w:pPr>
+      <w:rPr>
+        <w:rFonts w:ascii="Courier New" w:hAnsi="Courier New" w:hint="default"/>
+      </w:rPr>
+    </w:lvl>
+    <w:lvl w:ilvl="8" w:tplc="08090005" w:tentative="1">
+      <w:start w:val="1"/>
+      <w:numFmt w:val="bullet"/>
+      <w:lvlText w:val=""/>
+      <w:lvlJc w:val="left"/>
+      <w:pPr>
+        <w:ind w:left="6840" w:hanging="360"/>
+      </w:pPr>
+      <w:rPr>
+        <w:rFonts w:ascii="Wingdings" w:hAnsi="Wingdings" w:hint="default"/>
+      </w:rPr>
+    </w:lvl>
+  </w:abstractNum>
+  <w:abstractNum w:abstractNumId="25" w15:restartNumberingAfterBreak="0">
     <w:nsid w:val="7E654FBE"/>
     <w:multiLevelType w:val="hybridMultilevel"/>
     <w:tmpl w:val="5AF0188C"/>
@@ -17366,43 +19700,55 @@
     <w:abstractNumId w:val="0"/>
   </w:num>
   <w:num w:numId="10">
-    <w:abstractNumId w:val="17"/>
+    <w:abstractNumId w:val="19"/>
   </w:num>
   <w:num w:numId="11">
-    <w:abstractNumId w:val="21"/>
+    <w:abstractNumId w:val="25"/>
   </w:num>
   <w:num w:numId="12">
-    <w:abstractNumId w:val="10"/>
+    <w:abstractNumId w:val="11"/>
   </w:num>
   <w:num w:numId="13">
-    <w:abstractNumId w:val="13"/>
+    <w:abstractNumId w:val="15"/>
   </w:num>
   <w:num w:numId="14">
-    <w:abstractNumId w:val="12"/>
+    <w:abstractNumId w:val="14"/>
   </w:num>
   <w:num w:numId="15">
     <w:abstractNumId w:val="9"/>
   </w:num>
   <w:num w:numId="16">
+    <w:abstractNumId w:val="20"/>
+  </w:num>
+  <w:num w:numId="17">
+    <w:abstractNumId w:val="22"/>
+  </w:num>
+  <w:num w:numId="18">
+    <w:abstractNumId w:val="13"/>
+  </w:num>
+  <w:num w:numId="19">
+    <w:abstractNumId w:val="16"/>
+  </w:num>
+  <w:num w:numId="20">
+    <w:abstractNumId w:val="17"/>
+  </w:num>
+  <w:num w:numId="21">
     <w:abstractNumId w:val="18"/>
   </w:num>
-  <w:num w:numId="17">
-    <w:abstractNumId w:val="19"/>
+  <w:num w:numId="22">
+    <w:abstractNumId w:val="23"/>
   </w:num>
-  <w:num w:numId="18">
-    <w:abstractNumId w:val="11"/>
+  <w:num w:numId="23">
+    <w:abstractNumId w:val="12"/>
   </w:num>
-  <w:num w:numId="19">
-    <w:abstractNumId w:val="14"/>
+  <w:num w:numId="24">
+    <w:abstractNumId w:val="21"/>
   </w:num>
-  <w:num w:numId="20">
-    <w:abstractNumId w:val="15"/>
+  <w:num w:numId="25">
+    <w:abstractNumId w:val="24"/>
   </w:num>
-  <w:num w:numId="21">
-    <w:abstractNumId w:val="16"/>
-  </w:num>
-  <w:num w:numId="22">
-    <w:abstractNumId w:val="20"/>
+  <w:num w:numId="26">
+    <w:abstractNumId w:val="10"/>
   </w:num>
 </w:numbering>
 </file>

</xml_diff>